<commit_message>
cambio de las veces que enciende el led
</commit_message>
<xml_diff>
--- a/informe_MALUDA.docx
+++ b/informe_MALUDA.docx
@@ -53,7 +53,7 @@
           <w:sz w:val="24"/>
           <w:szCs w:val="24"/>
         </w:rPr>
-        <w:t>Marzo 14</w:t>
+        <w:t>Marzo 21</w:t>
       </w:r>
       <w:r>
         <w:rPr>
@@ -974,26 +974,38 @@
     </w:p>
     <w:p>
       <w:pPr>
-        <w:jc w:val="both"/>
-        <w:rPr>
-          <w:rFonts w:asciiTheme="minorHAnsi" w:eastAsiaTheme="minorEastAsia" w:hAnsiTheme="minorHAnsi"/>
-          <w:sz w:val="22"/>
-        </w:rPr>
-      </w:pPr>
-      <w:r>
-        <w:rPr>
-          <w:rFonts w:asciiTheme="minorHAnsi" w:eastAsiaTheme="minorEastAsia" w:hAnsiTheme="minorHAnsi"/>
-          <w:sz w:val="22"/>
-        </w:rPr>
-        <w:t xml:space="preserve">Teniendo en cuenta que la mayoría de los elementos utilizados son conocidos, se realizará una breve </w:t>
-      </w:r>
+        <w:pStyle w:val="Prrafodelista"/>
+        <w:numPr>
+          <w:ilvl w:val="0"/>
+          <w:numId w:val="8"/>
+        </w:numPr>
+        <w:jc w:val="both"/>
+        <w:rPr>
+          <w:rFonts w:asciiTheme="minorHAnsi" w:eastAsiaTheme="minorEastAsia" w:hAnsiTheme="minorHAnsi"/>
+        </w:rPr>
+      </w:pPr>
+      <w:r>
+        <w:rPr>
+          <w:rFonts w:asciiTheme="minorHAnsi" w:eastAsiaTheme="minorEastAsia" w:hAnsiTheme="minorHAnsi"/>
+        </w:rPr>
+        <w:t>Cable mini USB</w:t>
+      </w:r>
+    </w:p>
+    <w:p>
+      <w:pPr>
+        <w:jc w:val="both"/>
+        <w:rPr>
+          <w:rFonts w:asciiTheme="minorHAnsi" w:eastAsiaTheme="minorEastAsia" w:hAnsiTheme="minorHAnsi"/>
+          <w:sz w:val="22"/>
+        </w:rPr>
+      </w:pPr>
       <w:r>
         <w:rPr>
           <w:rFonts w:asciiTheme="minorHAnsi" w:eastAsiaTheme="minorEastAsia" w:hAnsiTheme="minorHAnsi"/>
           <w:sz w:val="22"/>
         </w:rPr>
         <w:lastRenderedPageBreak/>
-        <w:t>explicación de aquellos elementos que no son tan comunes.</w:t>
+        <w:t>Teniendo en cuenta que la mayoría de los elementos utilizados son conocidos, se realizará una breve explicación de aquellos elementos que no son tan comunes.</w:t>
       </w:r>
     </w:p>
     <w:p>
@@ -1484,7 +1496,6 @@
     <w:p>
       <w:pPr>
         <w:pStyle w:val="Prrafodelista"/>
-        <w:jc w:val="center"/>
         <w:rPr>
           <w:rFonts w:asciiTheme="minorHAnsi" w:eastAsiaTheme="minorEastAsia" w:hAnsiTheme="minorHAnsi"/>
         </w:rPr>
@@ -3098,15 +3109,6 @@
     </w:p>
     <w:p>
       <w:pPr>
-        <w:jc w:val="both"/>
-        <w:rPr>
-          <w:rFonts w:asciiTheme="minorHAnsi" w:eastAsiaTheme="minorEastAsia" w:hAnsiTheme="minorHAnsi"/>
-          <w:sz w:val="22"/>
-        </w:rPr>
-      </w:pPr>
-    </w:p>
-    <w:p>
-      <w:pPr>
         <w:jc w:val="center"/>
         <w:rPr>
           <w:rFonts w:asciiTheme="minorHAnsi" w:eastAsiaTheme="minorEastAsia" w:hAnsiTheme="minorHAnsi"/>
@@ -3116,348 +3118,862 @@
     </w:p>
     <w:p>
       <w:pPr>
-        <w:jc w:val="both"/>
-        <w:rPr>
-          <w:rFonts w:asciiTheme="minorHAnsi" w:eastAsiaTheme="minorEastAsia" w:hAnsiTheme="minorHAnsi"/>
-          <w:sz w:val="22"/>
-        </w:rPr>
-      </w:pPr>
-    </w:p>
-    <w:p>
-      <w:pPr>
         <w:pStyle w:val="Prrafodelista"/>
-        <w:ind w:left="1440"/>
-        <w:jc w:val="both"/>
-        <w:rPr>
-          <w:rFonts w:asciiTheme="minorHAnsi" w:eastAsiaTheme="minorEastAsia" w:hAnsiTheme="minorHAnsi"/>
-        </w:rPr>
-      </w:pPr>
-      <w:r>
-        <w:rPr>
-          <w:rFonts w:asciiTheme="minorHAnsi" w:eastAsiaTheme="minorEastAsia" w:hAnsiTheme="minorHAnsi"/>
+        <w:numPr>
+          <w:ilvl w:val="0"/>
+          <w:numId w:val="7"/>
+        </w:numPr>
+        <w:jc w:val="center"/>
+        <w:rPr>
+          <w:rFonts w:asciiTheme="minorHAnsi" w:eastAsiaTheme="minorEastAsia" w:hAnsiTheme="minorHAnsi"/>
+          <w:b/>
+        </w:rPr>
+      </w:pPr>
+      <w:r>
+        <w:rPr>
+          <w:rFonts w:asciiTheme="minorHAnsi" w:eastAsiaTheme="minorEastAsia" w:hAnsiTheme="minorHAnsi"/>
+          <w:b/>
+        </w:rPr>
+        <w:t>ANÁLISIS DE RESULTADOS</w:t>
+      </w:r>
+    </w:p>
+    <w:p>
+      <w:pPr>
+        <w:jc w:val="center"/>
+        <w:rPr>
+          <w:rFonts w:asciiTheme="minorHAnsi" w:eastAsiaTheme="minorEastAsia" w:hAnsiTheme="minorHAnsi"/>
+        </w:rPr>
+      </w:pPr>
+    </w:p>
+    <w:p>
+      <w:pPr>
+        <w:pStyle w:val="Prrafodelista"/>
+        <w:numPr>
+          <w:ilvl w:val="0"/>
+          <w:numId w:val="16"/>
+        </w:numPr>
+        <w:spacing w:after="160" w:line="259" w:lineRule="auto"/>
+        <w:jc w:val="both"/>
+        <w:rPr>
+          <w:rFonts w:asciiTheme="minorHAnsi" w:hAnsiTheme="minorHAnsi"/>
+        </w:rPr>
+      </w:pPr>
+      <w:r>
+        <w:rPr>
+          <w:rFonts w:asciiTheme="minorHAnsi" w:hAnsiTheme="minorHAnsi"/>
+        </w:rPr>
+        <w:t xml:space="preserve">En base al esquemático del ARDUINO (puesto que este maneja una licencia libre para la interactividad con los desarrolladores) y teniendo en cuenta el datasheet del </w:t>
+      </w:r>
+      <w:r>
+        <w:rPr>
+          <w:rFonts w:asciiTheme="minorHAnsi" w:hAnsiTheme="minorHAnsi"/>
+        </w:rPr>
+        <w:lastRenderedPageBreak/>
+        <w:t xml:space="preserve">microprocesador (ATMEGA328) y con la ayuda del software de simulación EAGLE se creó un esquemático basado en el funcionamiento del ARDUINO UNO imitándolo </w:t>
+      </w:r>
+      <w:r>
+        <w:rPr>
+          <w:rFonts w:asciiTheme="minorHAnsi" w:hAnsiTheme="minorHAnsi"/>
+        </w:rPr>
+        <w:t>en algunas funciones.</w:t>
+      </w:r>
+    </w:p>
+    <w:p>
+      <w:pPr>
+        <w:pStyle w:val="Prrafodelista"/>
+        <w:numPr>
+          <w:ilvl w:val="0"/>
+          <w:numId w:val="16"/>
+        </w:numPr>
+        <w:spacing w:after="160" w:line="259" w:lineRule="auto"/>
+        <w:jc w:val="both"/>
+        <w:rPr>
+          <w:rFonts w:asciiTheme="minorHAnsi" w:hAnsiTheme="minorHAnsi"/>
+        </w:rPr>
+      </w:pPr>
+      <w:r>
+        <w:rPr>
+          <w:rFonts w:asciiTheme="minorHAnsi" w:hAnsiTheme="minorHAnsi"/>
+        </w:rPr>
+        <w:t>En el diseño de la placa se utilizó un conversor USB a serial FT232 ya que su función es la transmisión de datos de la tarjeta de desarrollo como también la función de alimentar a esta; fue necesario utilizarla ya que las implementaciones de sus funciones representan complejidad.</w:t>
+      </w:r>
+    </w:p>
+    <w:p>
+      <w:pPr>
+        <w:pStyle w:val="Prrafodelista"/>
+        <w:numPr>
+          <w:ilvl w:val="0"/>
+          <w:numId w:val="16"/>
+        </w:numPr>
+        <w:spacing w:after="160" w:line="259" w:lineRule="auto"/>
+        <w:jc w:val="both"/>
+      </w:pPr>
+      <w:r>
+        <w:t>Cabe resalta que para la comunicación entre la FT232 con el microprocesador (ATMEGA328) hay que tener en cuenta que la conexión debe ser de RX a TX y TX a RX puesto que RX (recepción, bajar, descargar) como TX (transmisión, subir) cumplen con funciones opuestas.</w:t>
+      </w:r>
+    </w:p>
+    <w:p>
+      <w:pPr>
+        <w:pStyle w:val="Prrafodelista"/>
+        <w:numPr>
+          <w:ilvl w:val="0"/>
+          <w:numId w:val="16"/>
+        </w:numPr>
+        <w:spacing w:after="160" w:line="259" w:lineRule="auto"/>
+        <w:jc w:val="both"/>
+      </w:pPr>
+      <w:r>
+        <w:t>Como la FT232 viene con una resistencia desde su circuito eléctrico no se deben tener resistencias en la comunicación con el microprocesador (ATMEGA328) puesto que éstas causarían la no transmisión de datos es</w:t>
+      </w:r>
+      <w:r>
+        <w:t>,</w:t>
+      </w:r>
+      <w:r>
+        <w:t xml:space="preserve"> decir</w:t>
+      </w:r>
+      <w:r>
+        <w:t>,</w:t>
+      </w:r>
+      <w:r>
+        <w:t xml:space="preserve"> la comunicación entre estos.</w:t>
+      </w:r>
+    </w:p>
+    <w:p>
+      <w:pPr>
+        <w:pStyle w:val="Prrafodelista"/>
+        <w:numPr>
+          <w:ilvl w:val="0"/>
+          <w:numId w:val="16"/>
+        </w:numPr>
+        <w:jc w:val="both"/>
+        <w:rPr>
+          <w:rFonts w:asciiTheme="minorHAnsi" w:eastAsiaTheme="minorEastAsia" w:hAnsiTheme="minorHAnsi"/>
+        </w:rPr>
+      </w:pPr>
+      <w:r>
+        <w:rPr>
+          <w:rFonts w:asciiTheme="minorHAnsi" w:hAnsiTheme="minorHAnsi"/>
+        </w:rPr>
+        <w:t>De acuerdo a las funciones del software de simulación se tuvo muy en cuenta la posición del cristal con respecto al microprocesador puesto que este al estar muy alejados presentan una variación en la frecuencia que afectaría el correcto desarrollo.</w:t>
+      </w:r>
+    </w:p>
+    <w:p>
+      <w:pPr>
+        <w:pStyle w:val="Prrafodelista"/>
+        <w:numPr>
+          <w:ilvl w:val="0"/>
+          <w:numId w:val="16"/>
+        </w:numPr>
+        <w:spacing w:after="160" w:line="259" w:lineRule="auto"/>
+        <w:jc w:val="both"/>
+        <w:rPr>
+          <w:rFonts w:asciiTheme="minorHAnsi" w:hAnsiTheme="minorHAnsi"/>
+        </w:rPr>
+      </w:pPr>
+      <w:r>
+        <w:rPr>
+          <w:rFonts w:asciiTheme="minorHAnsi" w:hAnsiTheme="minorHAnsi"/>
+        </w:rPr>
+        <w:t>En la creación del esquemático se tienen algunas especificaciones algunas de ellas como: el ancho de línea que conecta los componentes (1</w:t>
+      </w:r>
+      <w:r>
+        <w:t>.016mm), también se tiene en cue</w:t>
+      </w:r>
+      <w:r>
+        <w:rPr>
+          <w:rFonts w:asciiTheme="minorHAnsi" w:hAnsiTheme="minorHAnsi"/>
+        </w:rPr>
+        <w:t>nta la curvatura de línea ya que no es muy aconsejable tenerla con ángulo de 90° puesto que la corriente no tendría un buen tránsito.</w:t>
+      </w:r>
+    </w:p>
+    <w:p>
+      <w:pPr>
+        <w:pStyle w:val="Prrafodelista"/>
+        <w:numPr>
+          <w:ilvl w:val="0"/>
+          <w:numId w:val="16"/>
+        </w:numPr>
+        <w:jc w:val="both"/>
+        <w:rPr>
+          <w:rFonts w:asciiTheme="minorHAnsi" w:eastAsiaTheme="minorEastAsia" w:hAnsiTheme="minorHAnsi"/>
+        </w:rPr>
+      </w:pPr>
+      <w:r>
+        <w:rPr>
+          <w:rFonts w:asciiTheme="minorHAnsi" w:eastAsiaTheme="minorEastAsia" w:hAnsiTheme="minorHAnsi"/>
+        </w:rPr>
+        <w:t xml:space="preserve">Al momento de poner el Led en el pin 13 del microcontrolador, el Led </w:t>
+      </w:r>
+      <w:r>
+        <w:rPr>
+          <w:rFonts w:asciiTheme="minorHAnsi" w:eastAsiaTheme="minorEastAsia" w:hAnsiTheme="minorHAnsi"/>
+        </w:rPr>
+        <w:t>quedo el pin físico, pero internamente quedo en el pin 7. Por esto, se debió cambiar la posición de estos pines por medio de un mapeo en el archivo pines.h.</w:t>
+      </w:r>
+    </w:p>
+    <w:p>
+      <w:pPr>
+        <w:pStyle w:val="Prrafodelista"/>
+        <w:numPr>
+          <w:ilvl w:val="0"/>
+          <w:numId w:val="16"/>
+        </w:numPr>
+        <w:spacing w:after="160" w:line="259" w:lineRule="auto"/>
+        <w:jc w:val="both"/>
+        <w:rPr>
+          <w:rFonts w:asciiTheme="minorHAnsi" w:hAnsiTheme="minorHAnsi"/>
+        </w:rPr>
+      </w:pPr>
+      <w:r>
+        <w:rPr>
+          <w:rFonts w:asciiTheme="minorHAnsi" w:hAnsiTheme="minorHAnsi"/>
+        </w:rPr>
+        <w:t xml:space="preserve">Se debe cargar el BOOTLOADER el cual es necesario para el almacenamiento del programa que actualiza la aplicación. Esto se conoce como Auto-programación y es una característica que permite actualizar la aplicación sin necesidad de programadores externos. </w:t>
+      </w:r>
+    </w:p>
+    <w:p>
+      <w:pPr>
+        <w:pStyle w:val="Prrafodelista"/>
+        <w:numPr>
+          <w:ilvl w:val="0"/>
+          <w:numId w:val="16"/>
+        </w:numPr>
+        <w:jc w:val="both"/>
+        <w:rPr>
+          <w:rFonts w:asciiTheme="minorHAnsi" w:eastAsiaTheme="minorEastAsia" w:hAnsiTheme="minorHAnsi"/>
+        </w:rPr>
+      </w:pPr>
+      <w:r>
+        <w:rPr>
+          <w:rFonts w:asciiTheme="minorHAnsi" w:eastAsiaTheme="minorEastAsia" w:hAnsiTheme="minorHAnsi"/>
+        </w:rPr>
+        <w:lastRenderedPageBreak/>
+        <w:t xml:space="preserve">Para quemar el bootloader en la tarjeta que se creó, se necesario tener otra tarjeta que va hacer la función de programador. Para esto, es necesario conectar los pines MOSI, MISO, SCK y SS, y aplicar los comandos Tools -&gt; Board, Tools programmer y </w:t>
+      </w:r>
+      <w:r>
+        <w:rPr>
+          <w:rFonts w:asciiTheme="minorHAnsi" w:eastAsiaTheme="minorEastAsia" w:hAnsiTheme="minorHAnsi"/>
+        </w:rPr>
+        <w:t>Tools -&gt; Burn bootloader.</w:t>
+      </w:r>
+    </w:p>
+    <w:p>
+      <w:pPr>
+        <w:jc w:val="both"/>
+        <w:rPr>
+          <w:rFonts w:asciiTheme="minorHAnsi" w:eastAsiaTheme="minorEastAsia" w:hAnsiTheme="minorHAnsi"/>
+        </w:rPr>
+      </w:pPr>
+    </w:p>
+    <w:p>
+      <w:pPr>
+        <w:pStyle w:val="Prrafodelista"/>
+        <w:numPr>
+          <w:ilvl w:val="0"/>
+          <w:numId w:val="7"/>
+        </w:numPr>
+        <w:jc w:val="center"/>
+        <w:rPr>
+          <w:rFonts w:asciiTheme="minorHAnsi" w:eastAsiaTheme="minorEastAsia" w:hAnsiTheme="minorHAnsi"/>
+          <w:b/>
+        </w:rPr>
+      </w:pPr>
+      <w:r>
+        <w:rPr>
+          <w:rFonts w:asciiTheme="minorHAnsi" w:eastAsiaTheme="minorEastAsia" w:hAnsiTheme="minorHAnsi"/>
+          <w:b/>
+        </w:rPr>
+        <w:t>CONCLUSIONES</w:t>
+      </w:r>
+    </w:p>
+    <w:p>
+      <w:pPr>
+        <w:pStyle w:val="Prrafodelista"/>
+        <w:rPr>
+          <w:rFonts w:asciiTheme="minorHAnsi" w:eastAsiaTheme="minorEastAsia" w:hAnsiTheme="minorHAnsi"/>
+        </w:rPr>
+      </w:pPr>
+    </w:p>
+    <w:p>
+      <w:pPr>
+        <w:pStyle w:val="Prrafodelista"/>
+        <w:numPr>
+          <w:ilvl w:val="0"/>
+          <w:numId w:val="19"/>
+        </w:numPr>
+        <w:jc w:val="both"/>
+        <w:rPr>
+          <w:rFonts w:asciiTheme="minorHAnsi" w:eastAsiaTheme="minorEastAsia" w:hAnsiTheme="minorHAnsi"/>
+        </w:rPr>
+      </w:pPr>
+      <w:r>
+        <w:rPr>
+          <w:rFonts w:asciiTheme="minorHAnsi" w:eastAsiaTheme="minorEastAsia" w:hAnsiTheme="minorHAnsi"/>
+        </w:rPr>
+        <w:t xml:space="preserve">Se logró </w:t>
+      </w:r>
+      <w:r>
+        <w:rPr>
+          <w:rFonts w:asciiTheme="minorHAnsi" w:hAnsiTheme="minorHAnsi"/>
+        </w:rPr>
+        <w:t>desarrollar una plataforma con prototipos similares a los de ARDUINO para el desarrollo de sistemas embebidos en proyectos multidisciplinarios con flexibilidad y sencillez a la hora de su utilización.</w:t>
+      </w:r>
+    </w:p>
+    <w:p>
+      <w:pPr>
+        <w:pStyle w:val="Prrafodelista"/>
+        <w:numPr>
+          <w:ilvl w:val="0"/>
+          <w:numId w:val="19"/>
+        </w:numPr>
+        <w:spacing w:after="160" w:line="259" w:lineRule="auto"/>
+        <w:jc w:val="both"/>
+        <w:rPr>
+          <w:rFonts w:asciiTheme="minorHAnsi" w:hAnsiTheme="minorHAnsi"/>
+        </w:rPr>
+      </w:pPr>
+      <w:r>
+        <w:rPr>
+          <w:rFonts w:asciiTheme="minorHAnsi" w:hAnsiTheme="minorHAnsi"/>
+        </w:rPr>
+        <w:t>Se logró entender el funcionamiento teniendo en cuenta el marco teórico para el desarrollo de la tarjeta se tiene la idea de cómo se ejecuta una instrucción a lo largo de los dispositivos al llegar la instrucción a la memoria flash luego el trabajo que hace el estado y control donde se encuentran el contador de programa que es el encargado de contener la dirección donde se almacena dicha instrucción y al mismo tiempo el registro de instrucción el cual contiene toda la información lista para ser codificada, de este modo el decodificador de instrucciones es el encargado de descifrar la clase de datos que contiene el registro de instrucciones  y por ende el decodificador es el encargado de enviar ya en el lenguaje indicado para que esta sea ejecutada y procesada respectivamente.</w:t>
+      </w:r>
+    </w:p>
+    <w:p>
+      <w:pPr>
+        <w:pStyle w:val="Prrafodelista"/>
+        <w:numPr>
+          <w:ilvl w:val="0"/>
+          <w:numId w:val="19"/>
+        </w:numPr>
+        <w:spacing w:after="160" w:line="259" w:lineRule="auto"/>
+        <w:jc w:val="both"/>
+        <w:rPr>
+          <w:rFonts w:asciiTheme="minorHAnsi" w:hAnsiTheme="minorHAnsi"/>
+        </w:rPr>
+      </w:pPr>
+      <w:r>
+        <w:rPr>
+          <w:rFonts w:asciiTheme="minorHAnsi" w:hAnsiTheme="minorHAnsi"/>
+        </w:rPr>
+        <w:t xml:space="preserve">Se pudo evidenciar la flexibilidad y lo grato que es trabajar con placas </w:t>
+      </w:r>
+      <w:r>
+        <w:rPr>
+          <w:rFonts w:asciiTheme="minorHAnsi" w:hAnsiTheme="minorHAnsi"/>
+          <w:bCs/>
+        </w:rPr>
+        <w:t>ARDUINO puesto que contienen tanto software como hardware</w:t>
+      </w:r>
+      <w:r>
+        <w:rPr>
+          <w:rFonts w:asciiTheme="minorHAnsi" w:hAnsiTheme="minorHAnsi"/>
+        </w:rPr>
+        <w:t>. Los entornos de desarrollo y lenguaje de programación de ARDUINO y las placas en las que se ejecutan son desarrollados de la mano, por lo que tenemos asegurada tanto la compatibilidad como la sencillez de desarrollo sobre ellas. A diferencia de otras placas y microcontroladores no se realiza de esta manera.</w:t>
+      </w:r>
+    </w:p>
+    <w:p>
+      <w:pPr>
+        <w:pStyle w:val="Prrafodelista"/>
+        <w:numPr>
+          <w:ilvl w:val="0"/>
+          <w:numId w:val="19"/>
+        </w:numPr>
+        <w:spacing w:after="160" w:line="259" w:lineRule="auto"/>
+        <w:jc w:val="both"/>
+        <w:rPr>
+          <w:rFonts w:asciiTheme="minorHAnsi" w:hAnsiTheme="minorHAnsi"/>
+        </w:rPr>
+      </w:pPr>
+      <w:r>
+        <w:rPr>
+          <w:rFonts w:asciiTheme="minorHAnsi" w:hAnsiTheme="minorHAnsi"/>
+        </w:rPr>
+        <w:t>Se comprobó la utilización para el desarrollo de múltiples funciones</w:t>
+      </w:r>
+      <w:r>
+        <w:rPr>
+          <w:rFonts w:asciiTheme="minorHAnsi" w:hAnsiTheme="minorHAnsi"/>
+          <w:color w:val="333333"/>
+          <w:shd w:val="clear" w:color="auto" w:fill="FFFFFF"/>
         </w:rPr>
         <w:t xml:space="preserve"> </w:t>
       </w:r>
+      <w:r>
+        <w:rPr>
+          <w:rFonts w:asciiTheme="minorHAnsi" w:hAnsiTheme="minorHAnsi"/>
+        </w:rPr>
+        <w:t xml:space="preserve">como elementos autónomos, controlar un elemento, transformar la información de una fuente, o bien conectarse </w:t>
+      </w:r>
+      <w:r>
+        <w:rPr>
+          <w:rFonts w:asciiTheme="minorHAnsi" w:hAnsiTheme="minorHAnsi"/>
+        </w:rPr>
+        <w:lastRenderedPageBreak/>
+        <w:t>a otros dispositivos o interactuar con otros programas, para interactuar tanto con el hardware como con el software.</w:t>
+      </w:r>
+      <w:bookmarkEnd w:id="0"/>
+    </w:p>
+    <w:p>
+      <w:pPr>
+        <w:spacing w:after="160" w:line="259" w:lineRule="auto"/>
+        <w:jc w:val="both"/>
+        <w:rPr>
+          <w:rFonts w:asciiTheme="minorHAnsi" w:eastAsia="Calibri" w:hAnsiTheme="minorHAnsi"/>
+        </w:rPr>
+      </w:pPr>
+      <w:r>
+        <w:rPr>
+          <w:rFonts w:asciiTheme="minorHAnsi" w:eastAsia="Calibri" w:hAnsiTheme="minorHAnsi"/>
+        </w:rPr>
+        <w:t xml:space="preserve"> </w:t>
+      </w:r>
     </w:p>
     <w:p>
       <w:pPr>
         <w:pStyle w:val="Prrafodelista"/>
-        <w:ind w:left="1440"/>
-        <w:jc w:val="both"/>
-        <w:rPr>
-          <w:rFonts w:asciiTheme="minorHAnsi" w:eastAsiaTheme="minorEastAsia" w:hAnsiTheme="minorHAnsi"/>
+        <w:numPr>
+          <w:ilvl w:val="0"/>
+          <w:numId w:val="7"/>
+        </w:numPr>
+        <w:spacing w:after="160" w:line="259" w:lineRule="auto"/>
+        <w:jc w:val="center"/>
+        <w:rPr>
+          <w:rFonts w:asciiTheme="minorHAnsi" w:hAnsiTheme="minorHAnsi"/>
+          <w:b/>
+        </w:rPr>
+      </w:pPr>
+      <w:r>
+        <w:rPr>
+          <w:rFonts w:asciiTheme="minorHAnsi" w:hAnsiTheme="minorHAnsi"/>
+          <w:b/>
+        </w:rPr>
+        <w:t>REFERENCIAS</w:t>
+      </w:r>
+    </w:p>
+    <w:p>
+      <w:pPr>
+        <w:ind w:left="360"/>
+        <w:jc w:val="both"/>
+        <w:rPr>
+          <w:rFonts w:asciiTheme="minorHAnsi" w:hAnsiTheme="minorHAnsi"/>
+          <w:sz w:val="22"/>
+          <w:szCs w:val="22"/>
+        </w:rPr>
+      </w:pPr>
+    </w:p>
+    <w:p>
+      <w:pPr>
+        <w:ind w:left="360"/>
+        <w:jc w:val="both"/>
+        <w:rPr>
+          <w:rFonts w:asciiTheme="minorHAnsi" w:hAnsiTheme="minorHAnsi"/>
+          <w:sz w:val="22"/>
+          <w:szCs w:val="22"/>
+        </w:rPr>
+      </w:pPr>
+      <w:r>
+        <w:rPr>
+          <w:rFonts w:asciiTheme="minorHAnsi" w:hAnsiTheme="minorHAnsi"/>
+          <w:sz w:val="22"/>
+          <w:szCs w:val="22"/>
+        </w:rPr>
+        <w:t>[1]</w:t>
+      </w:r>
+      <w:r>
+        <w:rPr>
+          <w:rFonts w:asciiTheme="minorHAnsi" w:hAnsiTheme="minorHAnsi"/>
+          <w:sz w:val="22"/>
+          <w:szCs w:val="22"/>
+        </w:rPr>
+        <w:t xml:space="preserve"> Ingeniería electrónica y proyectos. Electrónica estudios. “Qué es un microcontrolador” [online] disponible en: </w:t>
+      </w:r>
+    </w:p>
+    <w:p>
+      <w:pPr>
+        <w:ind w:left="360"/>
+        <w:jc w:val="both"/>
+        <w:rPr>
+          <w:rFonts w:asciiTheme="minorHAnsi" w:hAnsiTheme="minorHAnsi"/>
+          <w:sz w:val="22"/>
+          <w:szCs w:val="22"/>
+        </w:rPr>
+      </w:pPr>
+      <w:r>
+        <w:rPr>
+          <w:rFonts w:asciiTheme="minorHAnsi" w:hAnsiTheme="minorHAnsi"/>
+          <w:sz w:val="22"/>
+          <w:szCs w:val="22"/>
+        </w:rPr>
+        <w:t>http://www.electronicaestudio.com/microcontrolador.htm</w:t>
+      </w:r>
+    </w:p>
+    <w:p>
+      <w:pPr>
+        <w:ind w:left="360"/>
+        <w:jc w:val="both"/>
+        <w:rPr>
+          <w:rFonts w:asciiTheme="minorHAnsi" w:hAnsiTheme="minorHAnsi"/>
+          <w:sz w:val="22"/>
+          <w:szCs w:val="22"/>
+        </w:rPr>
+      </w:pPr>
+    </w:p>
+    <w:p>
+      <w:pPr>
+        <w:ind w:left="360"/>
+        <w:jc w:val="both"/>
+        <w:rPr>
+          <w:rFonts w:asciiTheme="minorHAnsi" w:hAnsiTheme="minorHAnsi"/>
+          <w:sz w:val="22"/>
+          <w:szCs w:val="22"/>
+        </w:rPr>
+      </w:pPr>
+      <w:r>
+        <w:rPr>
+          <w:rFonts w:asciiTheme="minorHAnsi" w:hAnsiTheme="minorHAnsi"/>
+          <w:sz w:val="22"/>
+          <w:szCs w:val="22"/>
+        </w:rPr>
+        <w:t xml:space="preserve">[2] </w:t>
+      </w:r>
+      <w:r>
+        <w:rPr>
+          <w:rFonts w:asciiTheme="minorHAnsi" w:hAnsiTheme="minorHAnsi"/>
+          <w:sz w:val="22"/>
+          <w:szCs w:val="22"/>
+        </w:rPr>
+        <w:t xml:space="preserve">Microcontroladores AVR para procesamiento de 8 bits de alto rendimiento y consumo eficiente de energía [online] disponible en: </w:t>
+      </w:r>
+    </w:p>
+    <w:p>
+      <w:pPr>
+        <w:ind w:left="360"/>
+        <w:jc w:val="both"/>
+        <w:rPr>
+          <w:rFonts w:asciiTheme="minorHAnsi" w:hAnsiTheme="minorHAnsi"/>
+          <w:sz w:val="22"/>
+          <w:szCs w:val="22"/>
+        </w:rPr>
+      </w:pPr>
+      <w:r>
+        <w:rPr>
+          <w:rFonts w:asciiTheme="minorHAnsi" w:hAnsiTheme="minorHAnsi"/>
+          <w:sz w:val="22"/>
+          <w:szCs w:val="22"/>
+        </w:rPr>
+        <w:t xml:space="preserve"> </w:t>
+      </w:r>
+      <w:r>
+        <w:rPr>
+          <w:rFonts w:asciiTheme="minorHAnsi" w:hAnsiTheme="minorHAnsi"/>
+          <w:sz w:val="22"/>
+          <w:szCs w:val="22"/>
+        </w:rPr>
+        <w:t>https://www.arrow.com/es-mx/research-and-events/articles/avr-microcontrollers-for-high-performance-and-power-efficient-8-bit-processing</w:t>
+      </w:r>
+    </w:p>
+    <w:p>
+      <w:pPr>
+        <w:ind w:left="360"/>
+        <w:jc w:val="both"/>
+        <w:rPr>
+          <w:rFonts w:asciiTheme="minorHAnsi" w:hAnsiTheme="minorHAnsi"/>
+          <w:sz w:val="22"/>
+          <w:szCs w:val="22"/>
+        </w:rPr>
+      </w:pPr>
+    </w:p>
+    <w:p>
+      <w:pPr>
+        <w:ind w:left="360"/>
+        <w:jc w:val="both"/>
+        <w:rPr>
+          <w:rFonts w:asciiTheme="minorHAnsi" w:hAnsiTheme="minorHAnsi"/>
+          <w:sz w:val="22"/>
+          <w:szCs w:val="22"/>
+        </w:rPr>
+      </w:pPr>
+      <w:r>
+        <w:rPr>
+          <w:rFonts w:asciiTheme="minorHAnsi" w:hAnsiTheme="minorHAnsi"/>
+          <w:sz w:val="22"/>
+          <w:szCs w:val="22"/>
+        </w:rPr>
+        <w:t xml:space="preserve">[3] </w:t>
+      </w:r>
+      <w:r>
+        <w:rPr>
+          <w:rFonts w:asciiTheme="minorHAnsi" w:hAnsiTheme="minorHAnsi"/>
+          <w:sz w:val="22"/>
+          <w:szCs w:val="22"/>
+        </w:rPr>
+        <w:t xml:space="preserve">Microcontrolador ATMEGA 328  especificaciones técnicas [online] disponible en: </w:t>
+      </w:r>
+      <w:r>
+        <w:rPr>
+          <w:rFonts w:asciiTheme="minorHAnsi" w:hAnsiTheme="minorHAnsi"/>
+          <w:sz w:val="22"/>
+          <w:szCs w:val="22"/>
+        </w:rPr>
+        <w:t>https://es.wikipedia.org/wiki/Atmega328</w:t>
+      </w:r>
+    </w:p>
+    <w:p>
+      <w:pPr>
+        <w:ind w:left="360"/>
+        <w:jc w:val="both"/>
+        <w:rPr>
+          <w:rFonts w:asciiTheme="minorHAnsi" w:hAnsiTheme="minorHAnsi"/>
+          <w:sz w:val="22"/>
+          <w:szCs w:val="22"/>
+        </w:rPr>
+      </w:pPr>
+    </w:p>
+    <w:p>
+      <w:pPr>
+        <w:ind w:left="360"/>
+        <w:jc w:val="both"/>
+        <w:rPr>
+          <w:rFonts w:asciiTheme="minorHAnsi" w:hAnsiTheme="minorHAnsi"/>
+          <w:sz w:val="22"/>
+          <w:szCs w:val="22"/>
+        </w:rPr>
+      </w:pPr>
+      <w:r>
+        <w:rPr>
+          <w:rFonts w:asciiTheme="minorHAnsi" w:hAnsiTheme="minorHAnsi"/>
+          <w:sz w:val="22"/>
+          <w:szCs w:val="22"/>
+        </w:rPr>
+        <w:t>[4]</w:t>
+      </w:r>
+      <w:r>
+        <w:rPr>
+          <w:rFonts w:asciiTheme="minorHAnsi" w:hAnsiTheme="minorHAnsi"/>
+          <w:sz w:val="22"/>
+          <w:szCs w:val="22"/>
+        </w:rPr>
+        <w:t xml:space="preserve"> </w:t>
+      </w:r>
+      <w:r>
+        <w:rPr>
+          <w:rFonts w:asciiTheme="minorHAnsi" w:hAnsiTheme="minorHAnsi"/>
+          <w:sz w:val="22"/>
+          <w:szCs w:val="22"/>
+        </w:rPr>
+        <w:t xml:space="preserve">Oscilador de cristal de 16MHz [online] disponible en: </w:t>
+      </w:r>
+      <w:r>
+        <w:rPr>
+          <w:rFonts w:asciiTheme="minorHAnsi" w:hAnsiTheme="minorHAnsi"/>
+          <w:sz w:val="22"/>
+          <w:szCs w:val="22"/>
+        </w:rPr>
+        <w:t>https://es.wikipedia.org/wiki/Oscilador_de_cristal</w:t>
+      </w:r>
+    </w:p>
+    <w:p>
+      <w:pPr>
+        <w:jc w:val="both"/>
+        <w:rPr>
+          <w:rFonts w:asciiTheme="minorHAnsi" w:hAnsiTheme="minorHAnsi"/>
+          <w:sz w:val="22"/>
+          <w:szCs w:val="22"/>
+        </w:rPr>
+      </w:pPr>
+    </w:p>
+    <w:p>
+      <w:pPr>
+        <w:ind w:left="360"/>
+        <w:jc w:val="both"/>
+        <w:rPr>
+          <w:rFonts w:asciiTheme="minorHAnsi" w:hAnsiTheme="minorHAnsi"/>
+          <w:sz w:val="22"/>
+          <w:szCs w:val="22"/>
+        </w:rPr>
+      </w:pPr>
+      <w:r>
+        <w:rPr>
+          <w:rFonts w:asciiTheme="minorHAnsi" w:hAnsiTheme="minorHAnsi"/>
+          <w:sz w:val="22"/>
+          <w:szCs w:val="22"/>
+        </w:rPr>
+        <w:t>[5]</w:t>
+      </w:r>
+      <w:r>
+        <w:rPr>
+          <w:rFonts w:asciiTheme="minorHAnsi" w:hAnsiTheme="minorHAnsi"/>
+          <w:sz w:val="22"/>
+          <w:szCs w:val="22"/>
+        </w:rPr>
+        <w:t xml:space="preserve"> </w:t>
+      </w:r>
+      <w:r>
+        <w:rPr>
+          <w:rFonts w:asciiTheme="minorHAnsi" w:hAnsiTheme="minorHAnsi"/>
+          <w:sz w:val="22"/>
+          <w:szCs w:val="22"/>
+        </w:rPr>
+        <w:t>Future technology devices international Ltd. The USB bridging solutions specialist “FT232R – USB UART IC”  [online] disponible en:</w:t>
+      </w:r>
+    </w:p>
+    <w:p>
+      <w:pPr>
+        <w:ind w:left="360"/>
+        <w:jc w:val="both"/>
+        <w:rPr>
+          <w:rFonts w:asciiTheme="minorHAnsi" w:hAnsiTheme="minorHAnsi"/>
+          <w:sz w:val="22"/>
+          <w:szCs w:val="22"/>
+        </w:rPr>
+      </w:pPr>
+      <w:r>
+        <w:rPr>
+          <w:rFonts w:asciiTheme="minorHAnsi" w:hAnsiTheme="minorHAnsi"/>
+          <w:sz w:val="22"/>
+          <w:szCs w:val="22"/>
+        </w:rPr>
+        <w:t>http://www.ftdichip.com/Products/ICs/FT232R.htm</w:t>
+      </w:r>
+    </w:p>
+    <w:p>
+      <w:pPr>
+        <w:ind w:left="360"/>
+        <w:jc w:val="both"/>
+        <w:rPr>
+          <w:rFonts w:asciiTheme="minorHAnsi" w:hAnsiTheme="minorHAnsi"/>
+          <w:sz w:val="22"/>
+          <w:szCs w:val="22"/>
+        </w:rPr>
+      </w:pPr>
+    </w:p>
+    <w:p>
+      <w:pPr>
+        <w:ind w:left="360"/>
+        <w:jc w:val="both"/>
+        <w:rPr>
+          <w:rFonts w:ascii="CMR10" w:hAnsi="CMR10" w:cs="CMR10"/>
+          <w:lang w:val="es-CO" w:eastAsia="es-AR"/>
+        </w:rPr>
+      </w:pPr>
+      <w:r>
+        <w:rPr>
+          <w:rFonts w:asciiTheme="minorHAnsi" w:hAnsiTheme="minorHAnsi"/>
+          <w:sz w:val="22"/>
+          <w:szCs w:val="22"/>
+        </w:rPr>
+        <w:t>[6]</w:t>
+      </w:r>
+      <w:r>
+        <w:rPr>
+          <w:rFonts w:asciiTheme="minorHAnsi" w:hAnsiTheme="minorHAnsi"/>
+          <w:sz w:val="22"/>
+          <w:szCs w:val="22"/>
+        </w:rPr>
+        <w:t xml:space="preserve"> </w:t>
+      </w:r>
+      <w:proofErr w:type="spellStart"/>
+      <w:r>
+        <w:rPr>
+          <w:rFonts w:asciiTheme="minorHAnsi" w:hAnsiTheme="minorHAnsi"/>
+          <w:sz w:val="22"/>
+          <w:szCs w:val="22"/>
+        </w:rPr>
+        <w:t>What</w:t>
+      </w:r>
+      <w:proofErr w:type="spellEnd"/>
+      <w:r>
+        <w:rPr>
+          <w:rFonts w:asciiTheme="minorHAnsi" w:hAnsiTheme="minorHAnsi"/>
+          <w:sz w:val="22"/>
+          <w:szCs w:val="22"/>
+        </w:rPr>
+        <w:t xml:space="preserve"> </w:t>
+      </w:r>
+      <w:proofErr w:type="spellStart"/>
+      <w:r>
+        <w:rPr>
+          <w:rFonts w:asciiTheme="minorHAnsi" w:hAnsiTheme="minorHAnsi"/>
+          <w:sz w:val="22"/>
+          <w:szCs w:val="22"/>
+        </w:rPr>
+        <w:t>is</w:t>
+      </w:r>
+      <w:proofErr w:type="spellEnd"/>
+      <w:r>
+        <w:rPr>
+          <w:rFonts w:asciiTheme="minorHAnsi" w:hAnsiTheme="minorHAnsi"/>
+          <w:sz w:val="22"/>
+          <w:szCs w:val="22"/>
+        </w:rPr>
+        <w:t xml:space="preserve"> Arduino? [Online] disponible en: </w:t>
+      </w:r>
+      <w:r>
+        <w:rPr>
+          <w:rFonts w:ascii="CMR10" w:hAnsi="CMR10" w:cs="CMR10"/>
+          <w:lang w:val="es-CO" w:eastAsia="es-AR"/>
+        </w:rPr>
+        <w:t>www.arduino.cc</w:t>
+      </w:r>
+    </w:p>
+    <w:p>
+      <w:pPr>
+        <w:ind w:left="360"/>
+        <w:jc w:val="both"/>
+        <w:rPr>
+          <w:rFonts w:ascii="CMR10" w:hAnsi="CMR10" w:cs="CMR10"/>
+          <w:lang w:val="es-CO" w:eastAsia="es-AR"/>
+        </w:rPr>
+      </w:pPr>
+    </w:p>
+    <w:p>
+      <w:pPr>
+        <w:ind w:left="360"/>
+        <w:jc w:val="both"/>
+        <w:rPr>
+          <w:rFonts w:ascii="CMR10" w:hAnsi="CMR10" w:cs="CMR10"/>
+          <w:lang w:val="es-CO" w:eastAsia="es-AR"/>
+        </w:rPr>
+      </w:pPr>
+      <w:r>
+        <w:rPr>
+          <w:rFonts w:ascii="CMR10" w:hAnsi="CMR10" w:cs="CMR10"/>
+          <w:lang w:val="es-CO" w:eastAsia="es-AR"/>
+        </w:rPr>
+        <w:t xml:space="preserve">[7] </w:t>
+      </w:r>
+      <w:r>
+        <w:rPr>
+          <w:rFonts w:ascii="CMR10" w:hAnsi="CMR10" w:cs="CMR10"/>
+          <w:lang w:val="es-CO" w:eastAsia="es-AR"/>
+        </w:rPr>
+        <w:t>Martínez F. “Tutorial Arduino: IDE Arduino” [online] disponible en:</w:t>
+      </w:r>
+    </w:p>
+    <w:p>
+      <w:pPr>
+        <w:ind w:left="360"/>
+        <w:jc w:val="both"/>
+        <w:rPr>
+          <w:rFonts w:ascii="CMR10" w:hAnsi="CMR10" w:cs="CMR10"/>
+          <w:lang w:val="es-CO" w:eastAsia="es-AR"/>
         </w:rPr>
       </w:pPr>
       <w:bookmarkStart w:id="1" w:name="_GoBack"/>
       <w:bookmarkEnd w:id="1"/>
-    </w:p>
-    <w:p>
-      <w:pPr>
-        <w:jc w:val="both"/>
-        <w:rPr>
-          <w:rFonts w:asciiTheme="minorHAnsi" w:eastAsiaTheme="minorEastAsia" w:hAnsiTheme="minorHAnsi"/>
-          <w:sz w:val="22"/>
-          <w:szCs w:val="22"/>
-        </w:rPr>
-      </w:pPr>
-    </w:p>
-    <w:bookmarkEnd w:id="0"/>
-    <w:p>
-      <w:pPr>
-        <w:rPr>
-          <w:rFonts w:asciiTheme="minorHAnsi" w:hAnsiTheme="minorHAnsi"/>
-          <w:sz w:val="22"/>
-          <w:szCs w:val="22"/>
-        </w:rPr>
-      </w:pPr>
-    </w:p>
-    <w:p>
-      <w:pPr>
-        <w:jc w:val="center"/>
-        <w:rPr>
-          <w:rFonts w:asciiTheme="minorHAnsi" w:hAnsiTheme="minorHAnsi"/>
-          <w:sz w:val="22"/>
-          <w:szCs w:val="22"/>
-        </w:rPr>
-      </w:pPr>
-      <w:r>
-        <w:rPr>
-          <w:rFonts w:asciiTheme="minorHAnsi" w:hAnsiTheme="minorHAnsi"/>
-          <w:sz w:val="22"/>
-          <w:szCs w:val="22"/>
-        </w:rPr>
-        <w:lastRenderedPageBreak/>
-        <w:t>REFERENCIAS</w:t>
-      </w:r>
-    </w:p>
-    <w:p>
-      <w:pPr>
-        <w:ind w:left="360"/>
-        <w:rPr>
-          <w:rFonts w:asciiTheme="minorHAnsi" w:hAnsiTheme="minorHAnsi"/>
-          <w:sz w:val="22"/>
-          <w:szCs w:val="22"/>
-        </w:rPr>
-      </w:pPr>
-    </w:p>
-    <w:p>
-      <w:pPr>
-        <w:ind w:left="360"/>
-        <w:rPr>
-          <w:rFonts w:asciiTheme="minorHAnsi" w:hAnsiTheme="minorHAnsi"/>
-          <w:sz w:val="22"/>
-          <w:szCs w:val="22"/>
-        </w:rPr>
-      </w:pPr>
-      <w:r>
-        <w:rPr>
-          <w:rFonts w:asciiTheme="minorHAnsi" w:hAnsiTheme="minorHAnsi"/>
-          <w:sz w:val="22"/>
-          <w:szCs w:val="22"/>
-        </w:rPr>
-        <w:t xml:space="preserve">[1] </w:t>
-      </w:r>
-      <w:hyperlink r:id="rId28" w:history="1">
-        <w:r>
-          <w:rPr>
-            <w:rStyle w:val="Hipervnculo"/>
-            <w:rFonts w:asciiTheme="minorHAnsi" w:hAnsiTheme="minorHAnsi"/>
-            <w:sz w:val="22"/>
-            <w:szCs w:val="22"/>
-          </w:rPr>
-          <w:t>http://www.electronicaestudio.com/microcontrolador.htm</w:t>
-        </w:r>
-      </w:hyperlink>
-    </w:p>
-    <w:p>
-      <w:pPr>
-        <w:ind w:left="360"/>
-        <w:rPr>
-          <w:rFonts w:asciiTheme="minorHAnsi" w:hAnsiTheme="minorHAnsi"/>
-          <w:sz w:val="22"/>
-          <w:szCs w:val="22"/>
-        </w:rPr>
-      </w:pPr>
-    </w:p>
-    <w:p>
-      <w:pPr>
-        <w:ind w:left="360"/>
-        <w:rPr>
-          <w:rFonts w:asciiTheme="minorHAnsi" w:hAnsiTheme="minorHAnsi"/>
-          <w:sz w:val="22"/>
-          <w:szCs w:val="22"/>
-        </w:rPr>
-      </w:pPr>
-      <w:r>
-        <w:rPr>
-          <w:rFonts w:asciiTheme="minorHAnsi" w:hAnsiTheme="minorHAnsi"/>
-          <w:sz w:val="22"/>
-          <w:szCs w:val="22"/>
-        </w:rPr>
-        <w:t xml:space="preserve">[2]  </w:t>
-      </w:r>
-      <w:hyperlink r:id="rId29" w:history="1">
-        <w:r>
-          <w:rPr>
-            <w:rStyle w:val="Hipervnculo"/>
-            <w:rFonts w:asciiTheme="minorHAnsi" w:hAnsiTheme="minorHAnsi"/>
-            <w:sz w:val="22"/>
-            <w:szCs w:val="22"/>
-          </w:rPr>
-          <w:t>https://www.arrow.com/es-mx/research-and-events/articles/avr-microcontrollers-for-high-performance-and-power-efficient-8-bit-processing</w:t>
-        </w:r>
-      </w:hyperlink>
-    </w:p>
-    <w:p>
-      <w:pPr>
-        <w:ind w:left="360"/>
-        <w:rPr>
-          <w:rFonts w:asciiTheme="minorHAnsi" w:hAnsiTheme="minorHAnsi"/>
-          <w:sz w:val="22"/>
-          <w:szCs w:val="22"/>
-        </w:rPr>
-      </w:pPr>
-    </w:p>
-    <w:p>
-      <w:pPr>
-        <w:ind w:left="360"/>
-        <w:rPr>
-          <w:rFonts w:asciiTheme="minorHAnsi" w:hAnsiTheme="minorHAnsi"/>
-          <w:sz w:val="22"/>
-          <w:szCs w:val="22"/>
-        </w:rPr>
-      </w:pPr>
-      <w:r>
-        <w:rPr>
-          <w:rFonts w:asciiTheme="minorHAnsi" w:hAnsiTheme="minorHAnsi"/>
-          <w:sz w:val="22"/>
-          <w:szCs w:val="22"/>
-        </w:rPr>
-        <w:t xml:space="preserve">[3] </w:t>
-      </w:r>
-      <w:hyperlink r:id="rId30" w:history="1">
-        <w:r>
-          <w:rPr>
-            <w:rStyle w:val="Hipervnculo"/>
-            <w:rFonts w:asciiTheme="minorHAnsi" w:hAnsiTheme="minorHAnsi"/>
-            <w:sz w:val="22"/>
-            <w:szCs w:val="22"/>
-          </w:rPr>
-          <w:t>https://es.wikipedia.org/wiki/Atmega328</w:t>
-        </w:r>
-      </w:hyperlink>
-    </w:p>
-    <w:p>
-      <w:pPr>
-        <w:ind w:left="360"/>
-        <w:rPr>
-          <w:rFonts w:asciiTheme="minorHAnsi" w:hAnsiTheme="minorHAnsi"/>
-          <w:sz w:val="22"/>
-          <w:szCs w:val="22"/>
-        </w:rPr>
-      </w:pPr>
-    </w:p>
-    <w:p>
-      <w:pPr>
-        <w:ind w:left="360"/>
-        <w:rPr>
-          <w:rFonts w:asciiTheme="minorHAnsi" w:hAnsiTheme="minorHAnsi"/>
-          <w:sz w:val="22"/>
-          <w:szCs w:val="22"/>
-        </w:rPr>
-      </w:pPr>
-      <w:r>
-        <w:rPr>
-          <w:rFonts w:asciiTheme="minorHAnsi" w:hAnsiTheme="minorHAnsi"/>
-          <w:sz w:val="22"/>
-          <w:szCs w:val="22"/>
-        </w:rPr>
-        <w:t xml:space="preserve">[4] </w:t>
-      </w:r>
-      <w:r>
-        <w:rPr>
-          <w:rFonts w:asciiTheme="minorHAnsi" w:hAnsiTheme="minorHAnsi"/>
-          <w:sz w:val="22"/>
-          <w:szCs w:val="22"/>
-        </w:rPr>
-        <w:t>https://es.wikipedia.org/wiki/Oscilador_de_cristal</w:t>
-      </w:r>
-    </w:p>
-    <w:p>
-      <w:pPr>
-        <w:ind w:left="360"/>
-        <w:rPr>
-          <w:rFonts w:asciiTheme="minorHAnsi" w:hAnsiTheme="minorHAnsi"/>
-          <w:sz w:val="22"/>
-          <w:szCs w:val="22"/>
-        </w:rPr>
-      </w:pPr>
-    </w:p>
-    <w:p>
-      <w:pPr>
-        <w:ind w:left="360"/>
-        <w:rPr>
-          <w:rFonts w:asciiTheme="minorHAnsi" w:hAnsiTheme="minorHAnsi"/>
-          <w:sz w:val="22"/>
-          <w:szCs w:val="22"/>
-        </w:rPr>
-      </w:pPr>
-    </w:p>
-    <w:p>
-      <w:pPr>
-        <w:ind w:left="360"/>
-        <w:rPr>
-          <w:rFonts w:asciiTheme="minorHAnsi" w:hAnsiTheme="minorHAnsi"/>
-          <w:sz w:val="22"/>
-          <w:szCs w:val="22"/>
-        </w:rPr>
-      </w:pPr>
-      <w:r>
-        <w:rPr>
-          <w:rFonts w:asciiTheme="minorHAnsi" w:hAnsiTheme="minorHAnsi"/>
-          <w:sz w:val="22"/>
-          <w:szCs w:val="22"/>
-        </w:rPr>
-        <w:t xml:space="preserve">[5] </w:t>
-      </w:r>
-      <w:hyperlink r:id="rId31" w:history="1">
-        <w:r>
-          <w:rPr>
-            <w:rStyle w:val="Hipervnculo"/>
-            <w:rFonts w:asciiTheme="minorHAnsi" w:hAnsiTheme="minorHAnsi"/>
-            <w:sz w:val="22"/>
-            <w:szCs w:val="22"/>
-          </w:rPr>
-          <w:t>http://www.ftdichip.com/Products/ICs/FT232R.htm</w:t>
-        </w:r>
-      </w:hyperlink>
-    </w:p>
-    <w:p>
-      <w:pPr>
-        <w:ind w:left="360"/>
-        <w:rPr>
-          <w:rFonts w:asciiTheme="minorHAnsi" w:hAnsiTheme="minorHAnsi"/>
-          <w:sz w:val="22"/>
-          <w:szCs w:val="22"/>
-        </w:rPr>
-      </w:pPr>
-    </w:p>
-    <w:p>
-      <w:pPr>
-        <w:ind w:left="360"/>
+      <w:r>
         <w:rPr>
           <w:rFonts w:ascii="CMR10" w:hAnsi="CMR10" w:cs="CMR10"/>
           <w:lang w:val="es-CO" w:eastAsia="es-AR"/>
         </w:rPr>
-      </w:pPr>
-      <w:r>
-        <w:rPr>
-          <w:rFonts w:asciiTheme="minorHAnsi" w:hAnsiTheme="minorHAnsi"/>
-          <w:sz w:val="22"/>
-          <w:szCs w:val="22"/>
-        </w:rPr>
-        <w:t xml:space="preserve">[6] </w:t>
-      </w:r>
-      <w:hyperlink r:id="rId32" w:history="1">
-        <w:r>
-          <w:rPr>
-            <w:rStyle w:val="Hipervnculo"/>
-            <w:rFonts w:ascii="CMR10" w:hAnsi="CMR10" w:cs="CMR10"/>
-            <w:lang w:val="es-CO" w:eastAsia="es-AR"/>
-          </w:rPr>
-          <w:t>www.arduino.cc</w:t>
-        </w:r>
-      </w:hyperlink>
-    </w:p>
-    <w:p>
-      <w:pPr>
-        <w:ind w:left="360"/>
+        <w:t xml:space="preserve"> </w:t>
+      </w:r>
+      <w:r>
         <w:rPr>
           <w:rFonts w:ascii="CMR10" w:hAnsi="CMR10" w:cs="CMR10"/>
           <w:lang w:val="es-CO" w:eastAsia="es-AR"/>
         </w:rPr>
-      </w:pPr>
-    </w:p>
-    <w:p>
-      <w:pPr>
-        <w:ind w:left="360"/>
-        <w:rPr>
-          <w:rFonts w:ascii="CMR10" w:hAnsi="CMR10" w:cs="CMR10"/>
-          <w:lang w:val="es-CO" w:eastAsia="es-AR"/>
-        </w:rPr>
-      </w:pPr>
-      <w:r>
-        <w:rPr>
-          <w:rFonts w:ascii="CMR10" w:hAnsi="CMR10" w:cs="CMR10"/>
-          <w:lang w:val="es-CO" w:eastAsia="es-AR"/>
-        </w:rPr>
-        <w:t xml:space="preserve">[7] </w:t>
-      </w:r>
-      <w:r>
-        <w:rPr>
-          <w:rFonts w:ascii="CMR10" w:hAnsi="CMR10" w:cs="CMR10"/>
-          <w:lang w:val="es-CO" w:eastAsia="es-AR"/>
-        </w:rPr>
         <w:t>https://openwebinars.net/blog/tutorial-arduino-ide-arduino/</w:t>
       </w:r>
     </w:p>
@@ -3480,7 +3996,7 @@
       </w:pPr>
     </w:p>
     <w:sectPr>
-      <w:headerReference w:type="default" r:id="rId33"/>
+      <w:headerReference w:type="default" r:id="rId28"/>
       <w:pgSz w:w="12240" w:h="15840" w:code="1"/>
       <w:pgMar w:top="1008" w:right="936" w:bottom="1008" w:left="936" w:header="432" w:footer="432" w:gutter="0"/>
       <w:cols w:num="2" w:space="288"/>
@@ -3577,6 +4093,32 @@
 
 <file path=word/numbering.xml><?xml version="1.0" encoding="utf-8"?>
 <w:numbering xmlns:wpc="http://schemas.microsoft.com/office/word/2010/wordprocessingCanvas" xmlns:mc="http://schemas.openxmlformats.org/markup-compatibility/2006" xmlns:o="urn:schemas-microsoft-com:office:office" xmlns:r="http://schemas.openxmlformats.org/officeDocument/2006/relationships" xmlns:m="http://schemas.openxmlformats.org/officeDocument/2006/math" xmlns:v="urn:schemas-microsoft-com:vml" xmlns:wp14="http://schemas.microsoft.com/office/word/2010/wordprocessingDrawing" xmlns:wp="http://schemas.openxmlformats.org/drawingml/2006/wordprocessingDrawing" xmlns:w10="urn:schemas-microsoft-com:office:word" xmlns:w="http://schemas.openxmlformats.org/wordprocessingml/2006/main" xmlns:w14="http://schemas.microsoft.com/office/word/2010/wordml" xmlns:w15="http://schemas.microsoft.com/office/word/2012/wordml" xmlns:wpg="http://schemas.microsoft.com/office/word/2010/wordprocessingGroup" xmlns:wpi="http://schemas.microsoft.com/office/word/2010/wordprocessingInk" xmlns:wne="http://schemas.microsoft.com/office/word/2006/wordml" xmlns:wps="http://schemas.microsoft.com/office/word/2010/wordprocessingShape" mc:Ignorable="w14 w15 wp14">
+  <w:numPicBullet w:numPicBulletId="0">
+    <w:pict>
+      <v:shapetype id="_x0000_t75" coordsize="21600,21600" o:spt="75" o:preferrelative="t" path="m@4@5l@4@11@9@11@9@5xe" filled="f" stroked="f">
+        <v:stroke joinstyle="miter"/>
+        <v:formulas>
+          <v:f eqn="if lineDrawn pixelLineWidth 0"/>
+          <v:f eqn="sum @0 1 0"/>
+          <v:f eqn="sum 0 0 @1"/>
+          <v:f eqn="prod @2 1 2"/>
+          <v:f eqn="prod @3 21600 pixelWidth"/>
+          <v:f eqn="prod @3 21600 pixelHeight"/>
+          <v:f eqn="sum @0 0 1"/>
+          <v:f eqn="prod @6 1 2"/>
+          <v:f eqn="prod @7 21600 pixelWidth"/>
+          <v:f eqn="sum @8 21600 0"/>
+          <v:f eqn="prod @7 21600 pixelHeight"/>
+          <v:f eqn="sum @10 21600 0"/>
+        </v:formulas>
+        <v:path o:extrusionok="f" gradientshapeok="t" o:connecttype="rect"/>
+        <o:lock v:ext="edit" aspectratio="t"/>
+      </v:shapetype>
+      <v:shape id="_x0000_i1030" type="#_x0000_t75" style="width:11.25pt;height:11.25pt" o:bullet="t">
+        <v:imagedata r:id="rId1" o:title="mso94BC"/>
+      </v:shape>
+    </w:pict>
+  </w:numPicBullet>
   <w:abstractNum w:abstractNumId="0">
     <w:nsid w:val="FFFFFFFB"/>
     <w:multiLevelType w:val="multilevel"/>
@@ -3673,6 +4215,120 @@
     </w:lvl>
   </w:abstractNum>
   <w:abstractNum w:abstractNumId="1">
+    <w:nsid w:val="075039A0"/>
+    <w:multiLevelType w:val="hybridMultilevel"/>
+    <w:tmpl w:val="FF9ED630"/>
+    <w:lvl w:ilvl="0" w:tplc="0C0A0007">
+      <w:start w:val="1"/>
+      <w:numFmt w:val="bullet"/>
+      <w:lvlText w:val=""/>
+      <w:lvlPicBulletId w:val="0"/>
+      <w:lvlJc w:val="left"/>
+      <w:pPr>
+        <w:ind w:left="1440" w:hanging="360"/>
+      </w:pPr>
+      <w:rPr>
+        <w:rFonts w:ascii="Symbol" w:hAnsi="Symbol" w:hint="default"/>
+      </w:rPr>
+    </w:lvl>
+    <w:lvl w:ilvl="1" w:tplc="240A0003" w:tentative="1">
+      <w:start w:val="1"/>
+      <w:numFmt w:val="bullet"/>
+      <w:lvlText w:val="o"/>
+      <w:lvlJc w:val="left"/>
+      <w:pPr>
+        <w:ind w:left="2160" w:hanging="360"/>
+      </w:pPr>
+      <w:rPr>
+        <w:rFonts w:ascii="Courier New" w:hAnsi="Courier New" w:cs="Courier New" w:hint="default"/>
+      </w:rPr>
+    </w:lvl>
+    <w:lvl w:ilvl="2" w:tplc="240A0005" w:tentative="1">
+      <w:start w:val="1"/>
+      <w:numFmt w:val="bullet"/>
+      <w:lvlText w:val=""/>
+      <w:lvlJc w:val="left"/>
+      <w:pPr>
+        <w:ind w:left="2880" w:hanging="360"/>
+      </w:pPr>
+      <w:rPr>
+        <w:rFonts w:ascii="Wingdings" w:hAnsi="Wingdings" w:hint="default"/>
+      </w:rPr>
+    </w:lvl>
+    <w:lvl w:ilvl="3" w:tplc="240A0001" w:tentative="1">
+      <w:start w:val="1"/>
+      <w:numFmt w:val="bullet"/>
+      <w:lvlText w:val=""/>
+      <w:lvlJc w:val="left"/>
+      <w:pPr>
+        <w:ind w:left="3600" w:hanging="360"/>
+      </w:pPr>
+      <w:rPr>
+        <w:rFonts w:ascii="Symbol" w:hAnsi="Symbol" w:hint="default"/>
+      </w:rPr>
+    </w:lvl>
+    <w:lvl w:ilvl="4" w:tplc="240A0003" w:tentative="1">
+      <w:start w:val="1"/>
+      <w:numFmt w:val="bullet"/>
+      <w:lvlText w:val="o"/>
+      <w:lvlJc w:val="left"/>
+      <w:pPr>
+        <w:ind w:left="4320" w:hanging="360"/>
+      </w:pPr>
+      <w:rPr>
+        <w:rFonts w:ascii="Courier New" w:hAnsi="Courier New" w:cs="Courier New" w:hint="default"/>
+      </w:rPr>
+    </w:lvl>
+    <w:lvl w:ilvl="5" w:tplc="240A0005" w:tentative="1">
+      <w:start w:val="1"/>
+      <w:numFmt w:val="bullet"/>
+      <w:lvlText w:val=""/>
+      <w:lvlJc w:val="left"/>
+      <w:pPr>
+        <w:ind w:left="5040" w:hanging="360"/>
+      </w:pPr>
+      <w:rPr>
+        <w:rFonts w:ascii="Wingdings" w:hAnsi="Wingdings" w:hint="default"/>
+      </w:rPr>
+    </w:lvl>
+    <w:lvl w:ilvl="6" w:tplc="240A0001" w:tentative="1">
+      <w:start w:val="1"/>
+      <w:numFmt w:val="bullet"/>
+      <w:lvlText w:val=""/>
+      <w:lvlJc w:val="left"/>
+      <w:pPr>
+        <w:ind w:left="5760" w:hanging="360"/>
+      </w:pPr>
+      <w:rPr>
+        <w:rFonts w:ascii="Symbol" w:hAnsi="Symbol" w:hint="default"/>
+      </w:rPr>
+    </w:lvl>
+    <w:lvl w:ilvl="7" w:tplc="240A0003" w:tentative="1">
+      <w:start w:val="1"/>
+      <w:numFmt w:val="bullet"/>
+      <w:lvlText w:val="o"/>
+      <w:lvlJc w:val="left"/>
+      <w:pPr>
+        <w:ind w:left="6480" w:hanging="360"/>
+      </w:pPr>
+      <w:rPr>
+        <w:rFonts w:ascii="Courier New" w:hAnsi="Courier New" w:cs="Courier New" w:hint="default"/>
+      </w:rPr>
+    </w:lvl>
+    <w:lvl w:ilvl="8" w:tplc="240A0005" w:tentative="1">
+      <w:start w:val="1"/>
+      <w:numFmt w:val="bullet"/>
+      <w:lvlText w:val=""/>
+      <w:lvlJc w:val="left"/>
+      <w:pPr>
+        <w:ind w:left="7200" w:hanging="360"/>
+      </w:pPr>
+      <w:rPr>
+        <w:rFonts w:ascii="Wingdings" w:hAnsi="Wingdings" w:hint="default"/>
+      </w:rPr>
+    </w:lvl>
+  </w:abstractNum>
+  <w:abstractNum w:abstractNumId="2">
     <w:nsid w:val="1151792A"/>
     <w:multiLevelType w:val="hybridMultilevel"/>
     <w:tmpl w:val="AB042E74"/>
@@ -3785,22 +4441,251 @@
       </w:rPr>
     </w:lvl>
   </w:abstractNum>
-  <w:abstractNum w:abstractNumId="2">
+  <w:abstractNum w:abstractNumId="3">
+    <w:nsid w:val="1C8A0119"/>
+    <w:multiLevelType w:val="hybridMultilevel"/>
+    <w:tmpl w:val="9702AD44"/>
+    <w:lvl w:ilvl="0" w:tplc="0C0A0007">
+      <w:start w:val="1"/>
+      <w:numFmt w:val="bullet"/>
+      <w:lvlText w:val=""/>
+      <w:lvlPicBulletId w:val="0"/>
+      <w:lvlJc w:val="left"/>
+      <w:pPr>
+        <w:ind w:left="720" w:hanging="360"/>
+      </w:pPr>
+      <w:rPr>
+        <w:rFonts w:ascii="Symbol" w:hAnsi="Symbol" w:hint="default"/>
+      </w:rPr>
+    </w:lvl>
+    <w:lvl w:ilvl="1" w:tplc="240A0003" w:tentative="1">
+      <w:start w:val="1"/>
+      <w:numFmt w:val="bullet"/>
+      <w:lvlText w:val="o"/>
+      <w:lvlJc w:val="left"/>
+      <w:pPr>
+        <w:ind w:left="1440" w:hanging="360"/>
+      </w:pPr>
+      <w:rPr>
+        <w:rFonts w:ascii="Courier New" w:hAnsi="Courier New" w:cs="Courier New" w:hint="default"/>
+      </w:rPr>
+    </w:lvl>
+    <w:lvl w:ilvl="2" w:tplc="240A0005" w:tentative="1">
+      <w:start w:val="1"/>
+      <w:numFmt w:val="bullet"/>
+      <w:lvlText w:val=""/>
+      <w:lvlJc w:val="left"/>
+      <w:pPr>
+        <w:ind w:left="2160" w:hanging="360"/>
+      </w:pPr>
+      <w:rPr>
+        <w:rFonts w:ascii="Wingdings" w:hAnsi="Wingdings" w:hint="default"/>
+      </w:rPr>
+    </w:lvl>
+    <w:lvl w:ilvl="3" w:tplc="240A0001" w:tentative="1">
+      <w:start w:val="1"/>
+      <w:numFmt w:val="bullet"/>
+      <w:lvlText w:val=""/>
+      <w:lvlJc w:val="left"/>
+      <w:pPr>
+        <w:ind w:left="2880" w:hanging="360"/>
+      </w:pPr>
+      <w:rPr>
+        <w:rFonts w:ascii="Symbol" w:hAnsi="Symbol" w:hint="default"/>
+      </w:rPr>
+    </w:lvl>
+    <w:lvl w:ilvl="4" w:tplc="240A0003" w:tentative="1">
+      <w:start w:val="1"/>
+      <w:numFmt w:val="bullet"/>
+      <w:lvlText w:val="o"/>
+      <w:lvlJc w:val="left"/>
+      <w:pPr>
+        <w:ind w:left="3600" w:hanging="360"/>
+      </w:pPr>
+      <w:rPr>
+        <w:rFonts w:ascii="Courier New" w:hAnsi="Courier New" w:cs="Courier New" w:hint="default"/>
+      </w:rPr>
+    </w:lvl>
+    <w:lvl w:ilvl="5" w:tplc="240A0005" w:tentative="1">
+      <w:start w:val="1"/>
+      <w:numFmt w:val="bullet"/>
+      <w:lvlText w:val=""/>
+      <w:lvlJc w:val="left"/>
+      <w:pPr>
+        <w:ind w:left="4320" w:hanging="360"/>
+      </w:pPr>
+      <w:rPr>
+        <w:rFonts w:ascii="Wingdings" w:hAnsi="Wingdings" w:hint="default"/>
+      </w:rPr>
+    </w:lvl>
+    <w:lvl w:ilvl="6" w:tplc="240A0001" w:tentative="1">
+      <w:start w:val="1"/>
+      <w:numFmt w:val="bullet"/>
+      <w:lvlText w:val=""/>
+      <w:lvlJc w:val="left"/>
+      <w:pPr>
+        <w:ind w:left="5040" w:hanging="360"/>
+      </w:pPr>
+      <w:rPr>
+        <w:rFonts w:ascii="Symbol" w:hAnsi="Symbol" w:hint="default"/>
+      </w:rPr>
+    </w:lvl>
+    <w:lvl w:ilvl="7" w:tplc="240A0003" w:tentative="1">
+      <w:start w:val="1"/>
+      <w:numFmt w:val="bullet"/>
+      <w:lvlText w:val="o"/>
+      <w:lvlJc w:val="left"/>
+      <w:pPr>
+        <w:ind w:left="5760" w:hanging="360"/>
+      </w:pPr>
+      <w:rPr>
+        <w:rFonts w:ascii="Courier New" w:hAnsi="Courier New" w:cs="Courier New" w:hint="default"/>
+      </w:rPr>
+    </w:lvl>
+    <w:lvl w:ilvl="8" w:tplc="240A0005" w:tentative="1">
+      <w:start w:val="1"/>
+      <w:numFmt w:val="bullet"/>
+      <w:lvlText w:val=""/>
+      <w:lvlJc w:val="left"/>
+      <w:pPr>
+        <w:ind w:left="6480" w:hanging="360"/>
+      </w:pPr>
+      <w:rPr>
+        <w:rFonts w:ascii="Wingdings" w:hAnsi="Wingdings" w:hint="default"/>
+      </w:rPr>
+    </w:lvl>
+  </w:abstractNum>
+  <w:abstractNum w:abstractNumId="4">
     <w:nsid w:val="1F0D632D"/>
     <w:multiLevelType w:val="hybridMultilevel"/>
-    <w:tmpl w:val="875C4BB0"/>
-    <w:lvl w:ilvl="0" w:tplc="240A000B">
-      <w:start w:val="1"/>
-      <w:numFmt w:val="bullet"/>
-      <w:lvlText w:val=""/>
+    <w:tmpl w:val="FF52B6C6"/>
+    <w:lvl w:ilvl="0" w:tplc="0C0A0007">
+      <w:start w:val="1"/>
+      <w:numFmt w:val="bullet"/>
+      <w:lvlText w:val=""/>
+      <w:lvlPicBulletId w:val="0"/>
       <w:lvlJc w:val="left"/>
       <w:pPr>
         <w:ind w:left="720" w:hanging="360"/>
       </w:pPr>
       <w:rPr>
+        <w:rFonts w:ascii="Symbol" w:hAnsi="Symbol" w:hint="default"/>
+      </w:rPr>
+    </w:lvl>
+    <w:lvl w:ilvl="1" w:tplc="240A0003" w:tentative="1">
+      <w:start w:val="1"/>
+      <w:numFmt w:val="bullet"/>
+      <w:lvlText w:val="o"/>
+      <w:lvlJc w:val="left"/>
+      <w:pPr>
+        <w:ind w:left="1440" w:hanging="360"/>
+      </w:pPr>
+      <w:rPr>
+        <w:rFonts w:ascii="Courier New" w:hAnsi="Courier New" w:cs="Courier New" w:hint="default"/>
+      </w:rPr>
+    </w:lvl>
+    <w:lvl w:ilvl="2" w:tplc="240A0005" w:tentative="1">
+      <w:start w:val="1"/>
+      <w:numFmt w:val="bullet"/>
+      <w:lvlText w:val=""/>
+      <w:lvlJc w:val="left"/>
+      <w:pPr>
+        <w:ind w:left="2160" w:hanging="360"/>
+      </w:pPr>
+      <w:rPr>
         <w:rFonts w:ascii="Wingdings" w:hAnsi="Wingdings" w:hint="default"/>
       </w:rPr>
     </w:lvl>
+    <w:lvl w:ilvl="3" w:tplc="240A0001" w:tentative="1">
+      <w:start w:val="1"/>
+      <w:numFmt w:val="bullet"/>
+      <w:lvlText w:val=""/>
+      <w:lvlJc w:val="left"/>
+      <w:pPr>
+        <w:ind w:left="2880" w:hanging="360"/>
+      </w:pPr>
+      <w:rPr>
+        <w:rFonts w:ascii="Symbol" w:hAnsi="Symbol" w:hint="default"/>
+      </w:rPr>
+    </w:lvl>
+    <w:lvl w:ilvl="4" w:tplc="240A0003" w:tentative="1">
+      <w:start w:val="1"/>
+      <w:numFmt w:val="bullet"/>
+      <w:lvlText w:val="o"/>
+      <w:lvlJc w:val="left"/>
+      <w:pPr>
+        <w:ind w:left="3600" w:hanging="360"/>
+      </w:pPr>
+      <w:rPr>
+        <w:rFonts w:ascii="Courier New" w:hAnsi="Courier New" w:cs="Courier New" w:hint="default"/>
+      </w:rPr>
+    </w:lvl>
+    <w:lvl w:ilvl="5" w:tplc="240A0005" w:tentative="1">
+      <w:start w:val="1"/>
+      <w:numFmt w:val="bullet"/>
+      <w:lvlText w:val=""/>
+      <w:lvlJc w:val="left"/>
+      <w:pPr>
+        <w:ind w:left="4320" w:hanging="360"/>
+      </w:pPr>
+      <w:rPr>
+        <w:rFonts w:ascii="Wingdings" w:hAnsi="Wingdings" w:hint="default"/>
+      </w:rPr>
+    </w:lvl>
+    <w:lvl w:ilvl="6" w:tplc="240A0001" w:tentative="1">
+      <w:start w:val="1"/>
+      <w:numFmt w:val="bullet"/>
+      <w:lvlText w:val=""/>
+      <w:lvlJc w:val="left"/>
+      <w:pPr>
+        <w:ind w:left="5040" w:hanging="360"/>
+      </w:pPr>
+      <w:rPr>
+        <w:rFonts w:ascii="Symbol" w:hAnsi="Symbol" w:hint="default"/>
+      </w:rPr>
+    </w:lvl>
+    <w:lvl w:ilvl="7" w:tplc="240A0003" w:tentative="1">
+      <w:start w:val="1"/>
+      <w:numFmt w:val="bullet"/>
+      <w:lvlText w:val="o"/>
+      <w:lvlJc w:val="left"/>
+      <w:pPr>
+        <w:ind w:left="5760" w:hanging="360"/>
+      </w:pPr>
+      <w:rPr>
+        <w:rFonts w:ascii="Courier New" w:hAnsi="Courier New" w:cs="Courier New" w:hint="default"/>
+      </w:rPr>
+    </w:lvl>
+    <w:lvl w:ilvl="8" w:tplc="240A0005" w:tentative="1">
+      <w:start w:val="1"/>
+      <w:numFmt w:val="bullet"/>
+      <w:lvlText w:val=""/>
+      <w:lvlJc w:val="left"/>
+      <w:pPr>
+        <w:ind w:left="6480" w:hanging="360"/>
+      </w:pPr>
+      <w:rPr>
+        <w:rFonts w:ascii="Wingdings" w:hAnsi="Wingdings" w:hint="default"/>
+      </w:rPr>
+    </w:lvl>
+  </w:abstractNum>
+  <w:abstractNum w:abstractNumId="5">
+    <w:nsid w:val="1F3312FD"/>
+    <w:multiLevelType w:val="hybridMultilevel"/>
+    <w:tmpl w:val="57D87E78"/>
+    <w:lvl w:ilvl="0" w:tplc="0C0A0007">
+      <w:start w:val="1"/>
+      <w:numFmt w:val="bullet"/>
+      <w:lvlText w:val=""/>
+      <w:lvlPicBulletId w:val="0"/>
+      <w:lvlJc w:val="left"/>
+      <w:pPr>
+        <w:ind w:left="720" w:hanging="360"/>
+      </w:pPr>
+      <w:rPr>
+        <w:rFonts w:ascii="Symbol" w:hAnsi="Symbol" w:hint="default"/>
+      </w:rPr>
+    </w:lvl>
     <w:lvl w:ilvl="1" w:tplc="240A0003" w:tentative="1">
       <w:start w:val="1"/>
       <w:numFmt w:val="bullet"/>
@@ -3898,7 +4783,7 @@
       </w:rPr>
     </w:lvl>
   </w:abstractNum>
-  <w:abstractNum w:abstractNumId="3">
+  <w:abstractNum w:abstractNumId="6">
     <w:nsid w:val="26CC1F30"/>
     <w:multiLevelType w:val="hybridMultilevel"/>
     <w:tmpl w:val="79D2008E"/>
@@ -4011,7 +4896,207 @@
       </w:rPr>
     </w:lvl>
   </w:abstractNum>
-  <w:abstractNum w:abstractNumId="4">
+  <w:abstractNum w:abstractNumId="7">
+    <w:nsid w:val="277D0DE9"/>
+    <w:multiLevelType w:val="hybridMultilevel"/>
+    <w:tmpl w:val="B7E42C76"/>
+    <w:lvl w:ilvl="0" w:tplc="0C0A0007">
+      <w:start w:val="1"/>
+      <w:numFmt w:val="bullet"/>
+      <w:lvlText w:val=""/>
+      <w:lvlPicBulletId w:val="0"/>
+      <w:lvlJc w:val="left"/>
+      <w:pPr>
+        <w:ind w:left="720" w:hanging="360"/>
+      </w:pPr>
+      <w:rPr>
+        <w:rFonts w:ascii="Symbol" w:hAnsi="Symbol" w:hint="default"/>
+      </w:rPr>
+    </w:lvl>
+    <w:lvl w:ilvl="1" w:tplc="240A0003" w:tentative="1">
+      <w:start w:val="1"/>
+      <w:numFmt w:val="bullet"/>
+      <w:lvlText w:val="o"/>
+      <w:lvlJc w:val="left"/>
+      <w:pPr>
+        <w:ind w:left="1440" w:hanging="360"/>
+      </w:pPr>
+      <w:rPr>
+        <w:rFonts w:ascii="Courier New" w:hAnsi="Courier New" w:cs="Courier New" w:hint="default"/>
+      </w:rPr>
+    </w:lvl>
+    <w:lvl w:ilvl="2" w:tplc="240A0005" w:tentative="1">
+      <w:start w:val="1"/>
+      <w:numFmt w:val="bullet"/>
+      <w:lvlText w:val=""/>
+      <w:lvlJc w:val="left"/>
+      <w:pPr>
+        <w:ind w:left="2160" w:hanging="360"/>
+      </w:pPr>
+      <w:rPr>
+        <w:rFonts w:ascii="Wingdings" w:hAnsi="Wingdings" w:hint="default"/>
+      </w:rPr>
+    </w:lvl>
+    <w:lvl w:ilvl="3" w:tplc="240A0001" w:tentative="1">
+      <w:start w:val="1"/>
+      <w:numFmt w:val="bullet"/>
+      <w:lvlText w:val=""/>
+      <w:lvlJc w:val="left"/>
+      <w:pPr>
+        <w:ind w:left="2880" w:hanging="360"/>
+      </w:pPr>
+      <w:rPr>
+        <w:rFonts w:ascii="Symbol" w:hAnsi="Symbol" w:hint="default"/>
+      </w:rPr>
+    </w:lvl>
+    <w:lvl w:ilvl="4" w:tplc="240A0003" w:tentative="1">
+      <w:start w:val="1"/>
+      <w:numFmt w:val="bullet"/>
+      <w:lvlText w:val="o"/>
+      <w:lvlJc w:val="left"/>
+      <w:pPr>
+        <w:ind w:left="3600" w:hanging="360"/>
+      </w:pPr>
+      <w:rPr>
+        <w:rFonts w:ascii="Courier New" w:hAnsi="Courier New" w:cs="Courier New" w:hint="default"/>
+      </w:rPr>
+    </w:lvl>
+    <w:lvl w:ilvl="5" w:tplc="240A0005" w:tentative="1">
+      <w:start w:val="1"/>
+      <w:numFmt w:val="bullet"/>
+      <w:lvlText w:val=""/>
+      <w:lvlJc w:val="left"/>
+      <w:pPr>
+        <w:ind w:left="4320" w:hanging="360"/>
+      </w:pPr>
+      <w:rPr>
+        <w:rFonts w:ascii="Wingdings" w:hAnsi="Wingdings" w:hint="default"/>
+      </w:rPr>
+    </w:lvl>
+    <w:lvl w:ilvl="6" w:tplc="240A0001" w:tentative="1">
+      <w:start w:val="1"/>
+      <w:numFmt w:val="bullet"/>
+      <w:lvlText w:val=""/>
+      <w:lvlJc w:val="left"/>
+      <w:pPr>
+        <w:ind w:left="5040" w:hanging="360"/>
+      </w:pPr>
+      <w:rPr>
+        <w:rFonts w:ascii="Symbol" w:hAnsi="Symbol" w:hint="default"/>
+      </w:rPr>
+    </w:lvl>
+    <w:lvl w:ilvl="7" w:tplc="240A0003" w:tentative="1">
+      <w:start w:val="1"/>
+      <w:numFmt w:val="bullet"/>
+      <w:lvlText w:val="o"/>
+      <w:lvlJc w:val="left"/>
+      <w:pPr>
+        <w:ind w:left="5760" w:hanging="360"/>
+      </w:pPr>
+      <w:rPr>
+        <w:rFonts w:ascii="Courier New" w:hAnsi="Courier New" w:cs="Courier New" w:hint="default"/>
+      </w:rPr>
+    </w:lvl>
+    <w:lvl w:ilvl="8" w:tplc="240A0005" w:tentative="1">
+      <w:start w:val="1"/>
+      <w:numFmt w:val="bullet"/>
+      <w:lvlText w:val=""/>
+      <w:lvlJc w:val="left"/>
+      <w:pPr>
+        <w:ind w:left="6480" w:hanging="360"/>
+      </w:pPr>
+      <w:rPr>
+        <w:rFonts w:ascii="Wingdings" w:hAnsi="Wingdings" w:hint="default"/>
+      </w:rPr>
+    </w:lvl>
+  </w:abstractNum>
+  <w:abstractNum w:abstractNumId="8">
+    <w:nsid w:val="306302CA"/>
+    <w:multiLevelType w:val="hybridMultilevel"/>
+    <w:tmpl w:val="732E255E"/>
+    <w:lvl w:ilvl="0" w:tplc="240A000F">
+      <w:start w:val="1"/>
+      <w:numFmt w:val="decimal"/>
+      <w:lvlText w:val="%1."/>
+      <w:lvlJc w:val="left"/>
+      <w:pPr>
+        <w:ind w:left="720" w:hanging="360"/>
+      </w:pPr>
+    </w:lvl>
+    <w:lvl w:ilvl="1" w:tplc="240A0019" w:tentative="1">
+      <w:start w:val="1"/>
+      <w:numFmt w:val="lowerLetter"/>
+      <w:lvlText w:val="%2."/>
+      <w:lvlJc w:val="left"/>
+      <w:pPr>
+        <w:ind w:left="1440" w:hanging="360"/>
+      </w:pPr>
+    </w:lvl>
+    <w:lvl w:ilvl="2" w:tplc="240A001B" w:tentative="1">
+      <w:start w:val="1"/>
+      <w:numFmt w:val="lowerRoman"/>
+      <w:lvlText w:val="%3."/>
+      <w:lvlJc w:val="right"/>
+      <w:pPr>
+        <w:ind w:left="2160" w:hanging="180"/>
+      </w:pPr>
+    </w:lvl>
+    <w:lvl w:ilvl="3" w:tplc="240A000F" w:tentative="1">
+      <w:start w:val="1"/>
+      <w:numFmt w:val="decimal"/>
+      <w:lvlText w:val="%4."/>
+      <w:lvlJc w:val="left"/>
+      <w:pPr>
+        <w:ind w:left="2880" w:hanging="360"/>
+      </w:pPr>
+    </w:lvl>
+    <w:lvl w:ilvl="4" w:tplc="240A0019" w:tentative="1">
+      <w:start w:val="1"/>
+      <w:numFmt w:val="lowerLetter"/>
+      <w:lvlText w:val="%5."/>
+      <w:lvlJc w:val="left"/>
+      <w:pPr>
+        <w:ind w:left="3600" w:hanging="360"/>
+      </w:pPr>
+    </w:lvl>
+    <w:lvl w:ilvl="5" w:tplc="240A001B" w:tentative="1">
+      <w:start w:val="1"/>
+      <w:numFmt w:val="lowerRoman"/>
+      <w:lvlText w:val="%6."/>
+      <w:lvlJc w:val="right"/>
+      <w:pPr>
+        <w:ind w:left="4320" w:hanging="180"/>
+      </w:pPr>
+    </w:lvl>
+    <w:lvl w:ilvl="6" w:tplc="240A000F" w:tentative="1">
+      <w:start w:val="1"/>
+      <w:numFmt w:val="decimal"/>
+      <w:lvlText w:val="%7."/>
+      <w:lvlJc w:val="left"/>
+      <w:pPr>
+        <w:ind w:left="5040" w:hanging="360"/>
+      </w:pPr>
+    </w:lvl>
+    <w:lvl w:ilvl="7" w:tplc="240A0019" w:tentative="1">
+      <w:start w:val="1"/>
+      <w:numFmt w:val="lowerLetter"/>
+      <w:lvlText w:val="%8."/>
+      <w:lvlJc w:val="left"/>
+      <w:pPr>
+        <w:ind w:left="5760" w:hanging="360"/>
+      </w:pPr>
+    </w:lvl>
+    <w:lvl w:ilvl="8" w:tplc="240A001B" w:tentative="1">
+      <w:start w:val="1"/>
+      <w:numFmt w:val="lowerRoman"/>
+      <w:lvlText w:val="%9."/>
+      <w:lvlJc w:val="right"/>
+      <w:pPr>
+        <w:ind w:left="6480" w:hanging="180"/>
+      </w:pPr>
+    </w:lvl>
+  </w:abstractNum>
+  <w:abstractNum w:abstractNumId="9">
     <w:nsid w:val="3A877D64"/>
     <w:multiLevelType w:val="singleLevel"/>
     <w:tmpl w:val="5DA6FC16"/>
@@ -4029,7 +5114,7 @@
       </w:pPr>
     </w:lvl>
   </w:abstractNum>
-  <w:abstractNum w:abstractNumId="5">
+  <w:abstractNum w:abstractNumId="10">
     <w:nsid w:val="45EF2E8F"/>
     <w:multiLevelType w:val="hybridMultilevel"/>
     <w:tmpl w:val="57FCF6CE"/>
@@ -4118,7 +5203,7 @@
       </w:pPr>
     </w:lvl>
   </w:abstractNum>
-  <w:abstractNum w:abstractNumId="6">
+  <w:abstractNum w:abstractNumId="11">
     <w:nsid w:val="4D3B0AD2"/>
     <w:multiLevelType w:val="hybridMultilevel"/>
     <w:tmpl w:val="53FA226C"/>
@@ -4231,7 +5316,121 @@
       </w:rPr>
     </w:lvl>
   </w:abstractNum>
-  <w:abstractNum w:abstractNumId="7">
+  <w:abstractNum w:abstractNumId="12">
+    <w:nsid w:val="689E4953"/>
+    <w:multiLevelType w:val="hybridMultilevel"/>
+    <w:tmpl w:val="77A8F6FC"/>
+    <w:lvl w:ilvl="0" w:tplc="0C0A0007">
+      <w:start w:val="1"/>
+      <w:numFmt w:val="bullet"/>
+      <w:lvlText w:val=""/>
+      <w:lvlPicBulletId w:val="0"/>
+      <w:lvlJc w:val="left"/>
+      <w:pPr>
+        <w:ind w:left="720" w:hanging="360"/>
+      </w:pPr>
+      <w:rPr>
+        <w:rFonts w:ascii="Symbol" w:hAnsi="Symbol" w:hint="default"/>
+      </w:rPr>
+    </w:lvl>
+    <w:lvl w:ilvl="1" w:tplc="0C0A0003" w:tentative="1">
+      <w:start w:val="1"/>
+      <w:numFmt w:val="bullet"/>
+      <w:lvlText w:val="o"/>
+      <w:lvlJc w:val="left"/>
+      <w:pPr>
+        <w:ind w:left="1440" w:hanging="360"/>
+      </w:pPr>
+      <w:rPr>
+        <w:rFonts w:ascii="Courier New" w:hAnsi="Courier New" w:cs="Courier New" w:hint="default"/>
+      </w:rPr>
+    </w:lvl>
+    <w:lvl w:ilvl="2" w:tplc="0C0A0005" w:tentative="1">
+      <w:start w:val="1"/>
+      <w:numFmt w:val="bullet"/>
+      <w:lvlText w:val=""/>
+      <w:lvlJc w:val="left"/>
+      <w:pPr>
+        <w:ind w:left="2160" w:hanging="360"/>
+      </w:pPr>
+      <w:rPr>
+        <w:rFonts w:ascii="Wingdings" w:hAnsi="Wingdings" w:hint="default"/>
+      </w:rPr>
+    </w:lvl>
+    <w:lvl w:ilvl="3" w:tplc="0C0A0001" w:tentative="1">
+      <w:start w:val="1"/>
+      <w:numFmt w:val="bullet"/>
+      <w:lvlText w:val=""/>
+      <w:lvlJc w:val="left"/>
+      <w:pPr>
+        <w:ind w:left="2880" w:hanging="360"/>
+      </w:pPr>
+      <w:rPr>
+        <w:rFonts w:ascii="Symbol" w:hAnsi="Symbol" w:hint="default"/>
+      </w:rPr>
+    </w:lvl>
+    <w:lvl w:ilvl="4" w:tplc="0C0A0003" w:tentative="1">
+      <w:start w:val="1"/>
+      <w:numFmt w:val="bullet"/>
+      <w:lvlText w:val="o"/>
+      <w:lvlJc w:val="left"/>
+      <w:pPr>
+        <w:ind w:left="3600" w:hanging="360"/>
+      </w:pPr>
+      <w:rPr>
+        <w:rFonts w:ascii="Courier New" w:hAnsi="Courier New" w:cs="Courier New" w:hint="default"/>
+      </w:rPr>
+    </w:lvl>
+    <w:lvl w:ilvl="5" w:tplc="0C0A0005" w:tentative="1">
+      <w:start w:val="1"/>
+      <w:numFmt w:val="bullet"/>
+      <w:lvlText w:val=""/>
+      <w:lvlJc w:val="left"/>
+      <w:pPr>
+        <w:ind w:left="4320" w:hanging="360"/>
+      </w:pPr>
+      <w:rPr>
+        <w:rFonts w:ascii="Wingdings" w:hAnsi="Wingdings" w:hint="default"/>
+      </w:rPr>
+    </w:lvl>
+    <w:lvl w:ilvl="6" w:tplc="0C0A0001" w:tentative="1">
+      <w:start w:val="1"/>
+      <w:numFmt w:val="bullet"/>
+      <w:lvlText w:val=""/>
+      <w:lvlJc w:val="left"/>
+      <w:pPr>
+        <w:ind w:left="5040" w:hanging="360"/>
+      </w:pPr>
+      <w:rPr>
+        <w:rFonts w:ascii="Symbol" w:hAnsi="Symbol" w:hint="default"/>
+      </w:rPr>
+    </w:lvl>
+    <w:lvl w:ilvl="7" w:tplc="0C0A0003" w:tentative="1">
+      <w:start w:val="1"/>
+      <w:numFmt w:val="bullet"/>
+      <w:lvlText w:val="o"/>
+      <w:lvlJc w:val="left"/>
+      <w:pPr>
+        <w:ind w:left="5760" w:hanging="360"/>
+      </w:pPr>
+      <w:rPr>
+        <w:rFonts w:ascii="Courier New" w:hAnsi="Courier New" w:cs="Courier New" w:hint="default"/>
+      </w:rPr>
+    </w:lvl>
+    <w:lvl w:ilvl="8" w:tplc="0C0A0005" w:tentative="1">
+      <w:start w:val="1"/>
+      <w:numFmt w:val="bullet"/>
+      <w:lvlText w:val=""/>
+      <w:lvlJc w:val="left"/>
+      <w:pPr>
+        <w:ind w:left="6480" w:hanging="360"/>
+      </w:pPr>
+      <w:rPr>
+        <w:rFonts w:ascii="Wingdings" w:hAnsi="Wingdings" w:hint="default"/>
+      </w:rPr>
+    </w:lvl>
+  </w:abstractNum>
+  <w:abstractNum w:abstractNumId="13">
     <w:nsid w:val="698C60E8"/>
     <w:multiLevelType w:val="hybridMultilevel"/>
     <w:tmpl w:val="CDBEA3CE"/>
@@ -4344,7 +5543,7 @@
       </w:rPr>
     </w:lvl>
   </w:abstractNum>
-  <w:abstractNum w:abstractNumId="8">
+  <w:abstractNum w:abstractNumId="14">
     <w:nsid w:val="6DC3293B"/>
     <w:multiLevelType w:val="singleLevel"/>
     <w:tmpl w:val="3A8EC28E"/>
@@ -4358,7 +5557,235 @@
       </w:pPr>
     </w:lvl>
   </w:abstractNum>
-  <w:abstractNum w:abstractNumId="9">
+  <w:abstractNum w:abstractNumId="15">
+    <w:nsid w:val="6DF17A90"/>
+    <w:multiLevelType w:val="hybridMultilevel"/>
+    <w:tmpl w:val="6B1C88B2"/>
+    <w:lvl w:ilvl="0" w:tplc="0C0A0007">
+      <w:start w:val="1"/>
+      <w:numFmt w:val="bullet"/>
+      <w:lvlText w:val=""/>
+      <w:lvlPicBulletId w:val="0"/>
+      <w:lvlJc w:val="left"/>
+      <w:pPr>
+        <w:ind w:left="720" w:hanging="360"/>
+      </w:pPr>
+      <w:rPr>
+        <w:rFonts w:ascii="Symbol" w:hAnsi="Symbol" w:hint="default"/>
+      </w:rPr>
+    </w:lvl>
+    <w:lvl w:ilvl="1" w:tplc="240A0003" w:tentative="1">
+      <w:start w:val="1"/>
+      <w:numFmt w:val="bullet"/>
+      <w:lvlText w:val="o"/>
+      <w:lvlJc w:val="left"/>
+      <w:pPr>
+        <w:ind w:left="1440" w:hanging="360"/>
+      </w:pPr>
+      <w:rPr>
+        <w:rFonts w:ascii="Courier New" w:hAnsi="Courier New" w:cs="Courier New" w:hint="default"/>
+      </w:rPr>
+    </w:lvl>
+    <w:lvl w:ilvl="2" w:tplc="240A0005" w:tentative="1">
+      <w:start w:val="1"/>
+      <w:numFmt w:val="bullet"/>
+      <w:lvlText w:val=""/>
+      <w:lvlJc w:val="left"/>
+      <w:pPr>
+        <w:ind w:left="2160" w:hanging="360"/>
+      </w:pPr>
+      <w:rPr>
+        <w:rFonts w:ascii="Wingdings" w:hAnsi="Wingdings" w:hint="default"/>
+      </w:rPr>
+    </w:lvl>
+    <w:lvl w:ilvl="3" w:tplc="240A0001" w:tentative="1">
+      <w:start w:val="1"/>
+      <w:numFmt w:val="bullet"/>
+      <w:lvlText w:val=""/>
+      <w:lvlJc w:val="left"/>
+      <w:pPr>
+        <w:ind w:left="2880" w:hanging="360"/>
+      </w:pPr>
+      <w:rPr>
+        <w:rFonts w:ascii="Symbol" w:hAnsi="Symbol" w:hint="default"/>
+      </w:rPr>
+    </w:lvl>
+    <w:lvl w:ilvl="4" w:tplc="240A0003" w:tentative="1">
+      <w:start w:val="1"/>
+      <w:numFmt w:val="bullet"/>
+      <w:lvlText w:val="o"/>
+      <w:lvlJc w:val="left"/>
+      <w:pPr>
+        <w:ind w:left="3600" w:hanging="360"/>
+      </w:pPr>
+      <w:rPr>
+        <w:rFonts w:ascii="Courier New" w:hAnsi="Courier New" w:cs="Courier New" w:hint="default"/>
+      </w:rPr>
+    </w:lvl>
+    <w:lvl w:ilvl="5" w:tplc="240A0005" w:tentative="1">
+      <w:start w:val="1"/>
+      <w:numFmt w:val="bullet"/>
+      <w:lvlText w:val=""/>
+      <w:lvlJc w:val="left"/>
+      <w:pPr>
+        <w:ind w:left="4320" w:hanging="360"/>
+      </w:pPr>
+      <w:rPr>
+        <w:rFonts w:ascii="Wingdings" w:hAnsi="Wingdings" w:hint="default"/>
+      </w:rPr>
+    </w:lvl>
+    <w:lvl w:ilvl="6" w:tplc="240A0001" w:tentative="1">
+      <w:start w:val="1"/>
+      <w:numFmt w:val="bullet"/>
+      <w:lvlText w:val=""/>
+      <w:lvlJc w:val="left"/>
+      <w:pPr>
+        <w:ind w:left="5040" w:hanging="360"/>
+      </w:pPr>
+      <w:rPr>
+        <w:rFonts w:ascii="Symbol" w:hAnsi="Symbol" w:hint="default"/>
+      </w:rPr>
+    </w:lvl>
+    <w:lvl w:ilvl="7" w:tplc="240A0003" w:tentative="1">
+      <w:start w:val="1"/>
+      <w:numFmt w:val="bullet"/>
+      <w:lvlText w:val="o"/>
+      <w:lvlJc w:val="left"/>
+      <w:pPr>
+        <w:ind w:left="5760" w:hanging="360"/>
+      </w:pPr>
+      <w:rPr>
+        <w:rFonts w:ascii="Courier New" w:hAnsi="Courier New" w:cs="Courier New" w:hint="default"/>
+      </w:rPr>
+    </w:lvl>
+    <w:lvl w:ilvl="8" w:tplc="240A0005" w:tentative="1">
+      <w:start w:val="1"/>
+      <w:numFmt w:val="bullet"/>
+      <w:lvlText w:val=""/>
+      <w:lvlJc w:val="left"/>
+      <w:pPr>
+        <w:ind w:left="6480" w:hanging="360"/>
+      </w:pPr>
+      <w:rPr>
+        <w:rFonts w:ascii="Wingdings" w:hAnsi="Wingdings" w:hint="default"/>
+      </w:rPr>
+    </w:lvl>
+  </w:abstractNum>
+  <w:abstractNum w:abstractNumId="16">
+    <w:nsid w:val="7044231C"/>
+    <w:multiLevelType w:val="hybridMultilevel"/>
+    <w:tmpl w:val="666217E6"/>
+    <w:lvl w:ilvl="0" w:tplc="0C0A0007">
+      <w:start w:val="1"/>
+      <w:numFmt w:val="bullet"/>
+      <w:lvlText w:val=""/>
+      <w:lvlPicBulletId w:val="0"/>
+      <w:lvlJc w:val="left"/>
+      <w:pPr>
+        <w:ind w:left="720" w:hanging="360"/>
+      </w:pPr>
+      <w:rPr>
+        <w:rFonts w:ascii="Symbol" w:hAnsi="Symbol" w:hint="default"/>
+      </w:rPr>
+    </w:lvl>
+    <w:lvl w:ilvl="1" w:tplc="240A0003" w:tentative="1">
+      <w:start w:val="1"/>
+      <w:numFmt w:val="bullet"/>
+      <w:lvlText w:val="o"/>
+      <w:lvlJc w:val="left"/>
+      <w:pPr>
+        <w:ind w:left="1440" w:hanging="360"/>
+      </w:pPr>
+      <w:rPr>
+        <w:rFonts w:ascii="Courier New" w:hAnsi="Courier New" w:cs="Courier New" w:hint="default"/>
+      </w:rPr>
+    </w:lvl>
+    <w:lvl w:ilvl="2" w:tplc="240A0005" w:tentative="1">
+      <w:start w:val="1"/>
+      <w:numFmt w:val="bullet"/>
+      <w:lvlText w:val=""/>
+      <w:lvlJc w:val="left"/>
+      <w:pPr>
+        <w:ind w:left="2160" w:hanging="360"/>
+      </w:pPr>
+      <w:rPr>
+        <w:rFonts w:ascii="Wingdings" w:hAnsi="Wingdings" w:hint="default"/>
+      </w:rPr>
+    </w:lvl>
+    <w:lvl w:ilvl="3" w:tplc="240A0001" w:tentative="1">
+      <w:start w:val="1"/>
+      <w:numFmt w:val="bullet"/>
+      <w:lvlText w:val=""/>
+      <w:lvlJc w:val="left"/>
+      <w:pPr>
+        <w:ind w:left="2880" w:hanging="360"/>
+      </w:pPr>
+      <w:rPr>
+        <w:rFonts w:ascii="Symbol" w:hAnsi="Symbol" w:hint="default"/>
+      </w:rPr>
+    </w:lvl>
+    <w:lvl w:ilvl="4" w:tplc="240A0003" w:tentative="1">
+      <w:start w:val="1"/>
+      <w:numFmt w:val="bullet"/>
+      <w:lvlText w:val="o"/>
+      <w:lvlJc w:val="left"/>
+      <w:pPr>
+        <w:ind w:left="3600" w:hanging="360"/>
+      </w:pPr>
+      <w:rPr>
+        <w:rFonts w:ascii="Courier New" w:hAnsi="Courier New" w:cs="Courier New" w:hint="default"/>
+      </w:rPr>
+    </w:lvl>
+    <w:lvl w:ilvl="5" w:tplc="240A0005" w:tentative="1">
+      <w:start w:val="1"/>
+      <w:numFmt w:val="bullet"/>
+      <w:lvlText w:val=""/>
+      <w:lvlJc w:val="left"/>
+      <w:pPr>
+        <w:ind w:left="4320" w:hanging="360"/>
+      </w:pPr>
+      <w:rPr>
+        <w:rFonts w:ascii="Wingdings" w:hAnsi="Wingdings" w:hint="default"/>
+      </w:rPr>
+    </w:lvl>
+    <w:lvl w:ilvl="6" w:tplc="240A0001" w:tentative="1">
+      <w:start w:val="1"/>
+      <w:numFmt w:val="bullet"/>
+      <w:lvlText w:val=""/>
+      <w:lvlJc w:val="left"/>
+      <w:pPr>
+        <w:ind w:left="5040" w:hanging="360"/>
+      </w:pPr>
+      <w:rPr>
+        <w:rFonts w:ascii="Symbol" w:hAnsi="Symbol" w:hint="default"/>
+      </w:rPr>
+    </w:lvl>
+    <w:lvl w:ilvl="7" w:tplc="240A0003" w:tentative="1">
+      <w:start w:val="1"/>
+      <w:numFmt w:val="bullet"/>
+      <w:lvlText w:val="o"/>
+      <w:lvlJc w:val="left"/>
+      <w:pPr>
+        <w:ind w:left="5760" w:hanging="360"/>
+      </w:pPr>
+      <w:rPr>
+        <w:rFonts w:ascii="Courier New" w:hAnsi="Courier New" w:cs="Courier New" w:hint="default"/>
+      </w:rPr>
+    </w:lvl>
+    <w:lvl w:ilvl="8" w:tplc="240A0005" w:tentative="1">
+      <w:start w:val="1"/>
+      <w:numFmt w:val="bullet"/>
+      <w:lvlText w:val=""/>
+      <w:lvlJc w:val="left"/>
+      <w:pPr>
+        <w:ind w:left="6480" w:hanging="360"/>
+      </w:pPr>
+      <w:rPr>
+        <w:rFonts w:ascii="Wingdings" w:hAnsi="Wingdings" w:hint="default"/>
+      </w:rPr>
+    </w:lvl>
+  </w:abstractNum>
+  <w:abstractNum w:abstractNumId="17">
     <w:nsid w:val="7E00285D"/>
     <w:multiLevelType w:val="hybridMultilevel"/>
     <w:tmpl w:val="7BDE80C8"/>
@@ -4471,10 +5898,10 @@
       </w:rPr>
     </w:lvl>
   </w:abstractNum>
-  <w:abstractNum w:abstractNumId="10">
+  <w:abstractNum w:abstractNumId="18">
     <w:nsid w:val="7FBF167D"/>
     <w:multiLevelType w:val="hybridMultilevel"/>
-    <w:tmpl w:val="EEB8CA10"/>
+    <w:tmpl w:val="E1FADAAA"/>
     <w:lvl w:ilvl="0" w:tplc="240A0013">
       <w:start w:val="1"/>
       <w:numFmt w:val="upperRoman"/>
@@ -4561,34 +5988,58 @@
     <w:abstractNumId w:val="0"/>
   </w:num>
   <w:num w:numId="2">
+    <w:abstractNumId w:val="9"/>
+  </w:num>
+  <w:num w:numId="3">
+    <w:abstractNumId w:val="14"/>
+  </w:num>
+  <w:num w:numId="4">
+    <w:abstractNumId w:val="2"/>
+  </w:num>
+  <w:num w:numId="5">
+    <w:abstractNumId w:val="13"/>
+  </w:num>
+  <w:num w:numId="6">
+    <w:abstractNumId w:val="6"/>
+  </w:num>
+  <w:num w:numId="7">
+    <w:abstractNumId w:val="18"/>
+  </w:num>
+  <w:num w:numId="8">
     <w:abstractNumId w:val="4"/>
   </w:num>
-  <w:num w:numId="3">
+  <w:num w:numId="9">
+    <w:abstractNumId w:val="11"/>
+  </w:num>
+  <w:num w:numId="10">
+    <w:abstractNumId w:val="17"/>
+  </w:num>
+  <w:num w:numId="11">
+    <w:abstractNumId w:val="10"/>
+  </w:num>
+  <w:num w:numId="12">
     <w:abstractNumId w:val="8"/>
   </w:num>
-  <w:num w:numId="4">
+  <w:num w:numId="13">
+    <w:abstractNumId w:val="7"/>
+  </w:num>
+  <w:num w:numId="14">
+    <w:abstractNumId w:val="16"/>
+  </w:num>
+  <w:num w:numId="15">
+    <w:abstractNumId w:val="15"/>
+  </w:num>
+  <w:num w:numId="16">
+    <w:abstractNumId w:val="5"/>
+  </w:num>
+  <w:num w:numId="17">
+    <w:abstractNumId w:val="12"/>
+  </w:num>
+  <w:num w:numId="18">
     <w:abstractNumId w:val="1"/>
   </w:num>
-  <w:num w:numId="5">
-    <w:abstractNumId w:val="7"/>
-  </w:num>
-  <w:num w:numId="6">
+  <w:num w:numId="19">
     <w:abstractNumId w:val="3"/>
-  </w:num>
-  <w:num w:numId="7">
-    <w:abstractNumId w:val="10"/>
-  </w:num>
-  <w:num w:numId="8">
-    <w:abstractNumId w:val="2"/>
-  </w:num>
-  <w:num w:numId="9">
-    <w:abstractNumId w:val="6"/>
-  </w:num>
-  <w:num w:numId="10">
-    <w:abstractNumId w:val="9"/>
-  </w:num>
-  <w:num w:numId="11">
-    <w:abstractNumId w:val="5"/>
   </w:num>
   <w:numIdMacAtCleanup w:val="4"/>
 </w:numbering>
@@ -6293,7 +7744,7 @@
 </file>
 
 <file path=customXml/itemProps1.xml><?xml version="1.0" encoding="utf-8"?>
-<ds:datastoreItem xmlns:ds="http://schemas.openxmlformats.org/officeDocument/2006/customXml" ds:itemID="{58A37803-5AC4-42E7-842C-497B2DED300D}">
+<ds:datastoreItem xmlns:ds="http://schemas.openxmlformats.org/officeDocument/2006/customXml" ds:itemID="{62DCC1DB-3373-4A69-9FFF-9A8561700EF9}">
   <ds:schemaRefs>
     <ds:schemaRef ds:uri="http://schemas.openxmlformats.org/officeDocument/2006/bibliography"/>
   </ds:schemaRefs>

</xml_diff>